<commit_message>
An Dokumentation am Arbeiten, fehler behoben
</commit_message>
<xml_diff>
--- a/Dokumentation/M318_Doku.docx
+++ b/Dokumentation/M318_Doku.docx
@@ -42,7 +42,9 @@
               <w:tab w:val="right" w:leader="dot" w:pos="9062"/>
             </w:tabs>
             <w:rPr>
+              <w:rFonts w:eastAsiaTheme="minorEastAsia"/>
               <w:noProof/>
+              <w:lang w:eastAsia="de-CH"/>
             </w:rPr>
           </w:pPr>
           <w:r>
@@ -54,7 +56,7 @@
           <w:r>
             <w:fldChar w:fldCharType="separate"/>
           </w:r>
-          <w:hyperlink w:anchor="_Toc7517902" w:history="1">
+          <w:hyperlink w:anchor="_Toc7771756" w:history="1">
             <w:r>
               <w:rPr>
                 <w:rStyle w:val="Hyperlink"/>
@@ -81,7 +83,7 @@
                 <w:noProof/>
                 <w:webHidden/>
               </w:rPr>
-              <w:instrText xml:space="preserve"> PAGEREF _Toc7517902 \h </w:instrText>
+              <w:instrText xml:space="preserve"> PAGEREF _Toc7771756 \h </w:instrText>
             </w:r>
             <w:r>
               <w:rPr>
@@ -101,7 +103,7 @@
                 <w:noProof/>
                 <w:webHidden/>
               </w:rPr>
-              <w:t>1</w:t>
+              <w:t>2</w:t>
             </w:r>
             <w:r>
               <w:rPr>
@@ -119,10 +121,12 @@
               <w:tab w:val="right" w:leader="dot" w:pos="9062"/>
             </w:tabs>
             <w:rPr>
+              <w:rFonts w:eastAsiaTheme="minorEastAsia"/>
               <w:noProof/>
+              <w:lang w:eastAsia="de-CH"/>
             </w:rPr>
           </w:pPr>
-          <w:hyperlink w:anchor="_Toc7517903" w:history="1">
+          <w:hyperlink w:anchor="_Toc7771757" w:history="1">
             <w:r>
               <w:rPr>
                 <w:rStyle w:val="Hyperlink"/>
@@ -149,7 +153,7 @@
                 <w:noProof/>
                 <w:webHidden/>
               </w:rPr>
-              <w:instrText xml:space="preserve"> PAGEREF _Toc7517903 \h </w:instrText>
+              <w:instrText xml:space="preserve"> PAGEREF _Toc7771757 \h </w:instrText>
             </w:r>
             <w:r>
               <w:rPr>
@@ -169,7 +173,7 @@
                 <w:noProof/>
                 <w:webHidden/>
               </w:rPr>
-              <w:t>1</w:t>
+              <w:t>2</w:t>
             </w:r>
             <w:r>
               <w:rPr>
@@ -187,10 +191,12 @@
               <w:tab w:val="right" w:leader="dot" w:pos="9062"/>
             </w:tabs>
             <w:rPr>
+              <w:rFonts w:eastAsiaTheme="minorEastAsia"/>
               <w:noProof/>
+              <w:lang w:eastAsia="de-CH"/>
             </w:rPr>
           </w:pPr>
-          <w:hyperlink w:anchor="_Toc7517904" w:history="1">
+          <w:hyperlink w:anchor="_Toc7771758" w:history="1">
             <w:r>
               <w:rPr>
                 <w:rStyle w:val="Hyperlink"/>
@@ -217,7 +223,7 @@
                 <w:noProof/>
                 <w:webHidden/>
               </w:rPr>
-              <w:instrText xml:space="preserve"> PAGEREF _Toc7517904 \h </w:instrText>
+              <w:instrText xml:space="preserve"> PAGEREF _Toc7771758 \h </w:instrText>
             </w:r>
             <w:r>
               <w:rPr>
@@ -237,7 +243,7 @@
                 <w:noProof/>
                 <w:webHidden/>
               </w:rPr>
-              <w:t>1</w:t>
+              <w:t>3</w:t>
             </w:r>
             <w:r>
               <w:rPr>
@@ -255,10 +261,12 @@
               <w:tab w:val="right" w:leader="dot" w:pos="9062"/>
             </w:tabs>
             <w:rPr>
+              <w:rFonts w:eastAsiaTheme="minorEastAsia"/>
               <w:noProof/>
+              <w:lang w:eastAsia="de-CH"/>
             </w:rPr>
           </w:pPr>
-          <w:hyperlink w:anchor="_Toc7517905" w:history="1">
+          <w:hyperlink w:anchor="_Toc7771759" w:history="1">
             <w:r>
               <w:rPr>
                 <w:rStyle w:val="Hyperlink"/>
@@ -285,7 +293,7 @@
                 <w:noProof/>
                 <w:webHidden/>
               </w:rPr>
-              <w:instrText xml:space="preserve"> PAGEREF _Toc7517905 \h </w:instrText>
+              <w:instrText xml:space="preserve"> PAGEREF _Toc7771759 \h </w:instrText>
             </w:r>
             <w:r>
               <w:rPr>
@@ -305,7 +313,7 @@
                 <w:noProof/>
                 <w:webHidden/>
               </w:rPr>
-              <w:t>1</w:t>
+              <w:t>3</w:t>
             </w:r>
             <w:r>
               <w:rPr>
@@ -323,16 +331,18 @@
               <w:tab w:val="right" w:leader="dot" w:pos="9062"/>
             </w:tabs>
             <w:rPr>
+              <w:rFonts w:eastAsiaTheme="minorEastAsia"/>
               <w:noProof/>
+              <w:lang w:eastAsia="de-CH"/>
             </w:rPr>
           </w:pPr>
-          <w:hyperlink w:anchor="_Toc7517906" w:history="1">
+          <w:hyperlink w:anchor="_Toc7771760" w:history="1">
             <w:r>
               <w:rPr>
                 <w:rStyle w:val="Hyperlink"/>
                 <w:noProof/>
               </w:rPr>
-              <w:t>Use Cases und Aktivitätendiagramme</w:t>
+              <w:t>Mockup</w:t>
             </w:r>
             <w:r>
               <w:rPr>
@@ -353,7 +363,7 @@
                 <w:noProof/>
                 <w:webHidden/>
               </w:rPr>
-              <w:instrText xml:space="preserve"> PAGEREF _Toc7517906 \h </w:instrText>
+              <w:instrText xml:space="preserve"> PAGEREF _Toc7771760 \h </w:instrText>
             </w:r>
             <w:r>
               <w:rPr>
@@ -373,7 +383,7 @@
                 <w:noProof/>
                 <w:webHidden/>
               </w:rPr>
-              <w:t>1</w:t>
+              <w:t>4</w:t>
             </w:r>
             <w:r>
               <w:rPr>
@@ -391,16 +401,18 @@
               <w:tab w:val="right" w:leader="dot" w:pos="9062"/>
             </w:tabs>
             <w:rPr>
+              <w:rFonts w:eastAsiaTheme="minorEastAsia"/>
               <w:noProof/>
+              <w:lang w:eastAsia="de-CH"/>
             </w:rPr>
           </w:pPr>
-          <w:hyperlink w:anchor="_Toc7517907" w:history="1">
+          <w:hyperlink w:anchor="_Toc7771761" w:history="1">
             <w:r>
               <w:rPr>
                 <w:rStyle w:val="Hyperlink"/>
                 <w:noProof/>
               </w:rPr>
-              <w:t>Testfälle</w:t>
+              <w:t>Use Case</w:t>
             </w:r>
             <w:r>
               <w:rPr>
@@ -421,7 +433,7 @@
                 <w:noProof/>
                 <w:webHidden/>
               </w:rPr>
-              <w:instrText xml:space="preserve"> PAGEREF _Toc7517907 \h </w:instrText>
+              <w:instrText xml:space="preserve"> PAGEREF _Toc7771761 \h </w:instrText>
             </w:r>
             <w:r>
               <w:rPr>
@@ -441,7 +453,7 @@
                 <w:noProof/>
                 <w:webHidden/>
               </w:rPr>
-              <w:t>1</w:t>
+              <w:t>4</w:t>
             </w:r>
             <w:r>
               <w:rPr>
@@ -459,16 +471,18 @@
               <w:tab w:val="right" w:leader="dot" w:pos="9062"/>
             </w:tabs>
             <w:rPr>
+              <w:rFonts w:eastAsiaTheme="minorEastAsia"/>
               <w:noProof/>
+              <w:lang w:eastAsia="de-CH"/>
             </w:rPr>
           </w:pPr>
-          <w:hyperlink w:anchor="_Toc7517908" w:history="1">
+          <w:hyperlink w:anchor="_Toc7771762" w:history="1">
             <w:r>
               <w:rPr>
                 <w:rStyle w:val="Hyperlink"/>
                 <w:noProof/>
               </w:rPr>
-              <w:t>Installationsanleitung</w:t>
+              <w:t>Aktivitätendiagram</w:t>
             </w:r>
             <w:r>
               <w:rPr>
@@ -489,7 +503,7 @@
                 <w:noProof/>
                 <w:webHidden/>
               </w:rPr>
-              <w:instrText xml:space="preserve"> PAGEREF _Toc7517908 \h </w:instrText>
+              <w:instrText xml:space="preserve"> PAGEREF _Toc7771762 \h </w:instrText>
             </w:r>
             <w:r>
               <w:rPr>
@@ -509,7 +523,7 @@
                 <w:noProof/>
                 <w:webHidden/>
               </w:rPr>
-              <w:t>1</w:t>
+              <w:t>5</w:t>
             </w:r>
             <w:r>
               <w:rPr>
@@ -527,15 +541,227 @@
               <w:tab w:val="right" w:leader="dot" w:pos="9062"/>
             </w:tabs>
             <w:rPr>
+              <w:rFonts w:eastAsiaTheme="minorEastAsia"/>
               <w:noProof/>
+              <w:lang w:eastAsia="de-CH"/>
             </w:rPr>
           </w:pPr>
-          <w:hyperlink w:anchor="_Toc7517909" w:history="1">
+          <w:hyperlink w:anchor="_Toc7771763" w:history="1">
             <w:r>
               <w:rPr>
                 <w:rStyle w:val="Hyperlink"/>
                 <w:noProof/>
               </w:rPr>
+              <w:t>Testfälle</w:t>
+            </w:r>
+            <w:r>
+              <w:rPr>
+                <w:noProof/>
+                <w:webHidden/>
+              </w:rPr>
+              <w:tab/>
+            </w:r>
+            <w:r>
+              <w:rPr>
+                <w:noProof/>
+                <w:webHidden/>
+              </w:rPr>
+              <w:fldChar w:fldCharType="begin"/>
+            </w:r>
+            <w:r>
+              <w:rPr>
+                <w:noProof/>
+                <w:webHidden/>
+              </w:rPr>
+              <w:instrText xml:space="preserve"> PAGEREF _Toc7771763 \h </w:instrText>
+            </w:r>
+            <w:r>
+              <w:rPr>
+                <w:noProof/>
+                <w:webHidden/>
+              </w:rPr>
+            </w:r>
+            <w:r>
+              <w:rPr>
+                <w:noProof/>
+                <w:webHidden/>
+              </w:rPr>
+              <w:fldChar w:fldCharType="separate"/>
+            </w:r>
+            <w:r>
+              <w:rPr>
+                <w:noProof/>
+                <w:webHidden/>
+              </w:rPr>
+              <w:t>6</w:t>
+            </w:r>
+            <w:r>
+              <w:rPr>
+                <w:noProof/>
+                <w:webHidden/>
+              </w:rPr>
+              <w:fldChar w:fldCharType="end"/>
+            </w:r>
+          </w:hyperlink>
+        </w:p>
+        <w:p>
+          <w:pPr>
+            <w:pStyle w:val="Verzeichnis3"/>
+            <w:tabs>
+              <w:tab w:val="right" w:leader="dot" w:pos="9062"/>
+            </w:tabs>
+            <w:rPr>
+              <w:rFonts w:eastAsiaTheme="minorEastAsia"/>
+              <w:noProof/>
+              <w:lang w:eastAsia="de-CH"/>
+            </w:rPr>
+          </w:pPr>
+          <w:hyperlink w:anchor="_Toc7771764" w:history="1">
+            <w:r>
+              <w:rPr>
+                <w:rStyle w:val="Hyperlink"/>
+                <w:noProof/>
+              </w:rPr>
+              <w:t>Verbindungen suchen</w:t>
+            </w:r>
+            <w:r>
+              <w:rPr>
+                <w:noProof/>
+                <w:webHidden/>
+              </w:rPr>
+              <w:tab/>
+            </w:r>
+            <w:r>
+              <w:rPr>
+                <w:noProof/>
+                <w:webHidden/>
+              </w:rPr>
+              <w:fldChar w:fldCharType="begin"/>
+            </w:r>
+            <w:r>
+              <w:rPr>
+                <w:noProof/>
+                <w:webHidden/>
+              </w:rPr>
+              <w:instrText xml:space="preserve"> PAGEREF _Toc7771764 \h </w:instrText>
+            </w:r>
+            <w:r>
+              <w:rPr>
+                <w:noProof/>
+                <w:webHidden/>
+              </w:rPr>
+            </w:r>
+            <w:r>
+              <w:rPr>
+                <w:noProof/>
+                <w:webHidden/>
+              </w:rPr>
+              <w:fldChar w:fldCharType="separate"/>
+            </w:r>
+            <w:r>
+              <w:rPr>
+                <w:noProof/>
+                <w:webHidden/>
+              </w:rPr>
+              <w:t>6</w:t>
+            </w:r>
+            <w:r>
+              <w:rPr>
+                <w:noProof/>
+                <w:webHidden/>
+              </w:rPr>
+              <w:fldChar w:fldCharType="end"/>
+            </w:r>
+          </w:hyperlink>
+        </w:p>
+        <w:p>
+          <w:pPr>
+            <w:pStyle w:val="Verzeichnis2"/>
+            <w:tabs>
+              <w:tab w:val="right" w:leader="dot" w:pos="9062"/>
+            </w:tabs>
+            <w:rPr>
+              <w:rFonts w:eastAsiaTheme="minorEastAsia"/>
+              <w:noProof/>
+              <w:lang w:eastAsia="de-CH"/>
+            </w:rPr>
+          </w:pPr>
+          <w:hyperlink w:anchor="_Toc7771765" w:history="1">
+            <w:r>
+              <w:rPr>
+                <w:rStyle w:val="Hyperlink"/>
+                <w:noProof/>
+              </w:rPr>
+              <w:t>Installationsanleitung</w:t>
+            </w:r>
+            <w:r>
+              <w:rPr>
+                <w:noProof/>
+                <w:webHidden/>
+              </w:rPr>
+              <w:tab/>
+            </w:r>
+            <w:r>
+              <w:rPr>
+                <w:noProof/>
+                <w:webHidden/>
+              </w:rPr>
+              <w:fldChar w:fldCharType="begin"/>
+            </w:r>
+            <w:r>
+              <w:rPr>
+                <w:noProof/>
+                <w:webHidden/>
+              </w:rPr>
+              <w:instrText xml:space="preserve"> PAGEREF _Toc7771765 \h </w:instrText>
+            </w:r>
+            <w:r>
+              <w:rPr>
+                <w:noProof/>
+                <w:webHidden/>
+              </w:rPr>
+            </w:r>
+            <w:r>
+              <w:rPr>
+                <w:noProof/>
+                <w:webHidden/>
+              </w:rPr>
+              <w:fldChar w:fldCharType="separate"/>
+            </w:r>
+            <w:r>
+              <w:rPr>
+                <w:noProof/>
+                <w:webHidden/>
+              </w:rPr>
+              <w:t>6</w:t>
+            </w:r>
+            <w:r>
+              <w:rPr>
+                <w:noProof/>
+                <w:webHidden/>
+              </w:rPr>
+              <w:fldChar w:fldCharType="end"/>
+            </w:r>
+          </w:hyperlink>
+        </w:p>
+        <w:p>
+          <w:pPr>
+            <w:pStyle w:val="Verzeichnis2"/>
+            <w:tabs>
+              <w:tab w:val="right" w:leader="dot" w:pos="9062"/>
+            </w:tabs>
+            <w:rPr>
+              <w:rFonts w:eastAsiaTheme="minorEastAsia"/>
+              <w:noProof/>
+              <w:lang w:eastAsia="de-CH"/>
+            </w:rPr>
+          </w:pPr>
+          <w:hyperlink w:anchor="_Toc7771766" w:history="1">
+            <w:r>
+              <w:rPr>
+                <w:rStyle w:val="Hyperlink"/>
+                <w:noProof/>
+              </w:rPr>
               <w:t>+</w:t>
             </w:r>
             <w:r>
@@ -557,7 +783,7 @@
                 <w:noProof/>
                 <w:webHidden/>
               </w:rPr>
-              <w:instrText xml:space="preserve"> PAGEREF _Toc7517909 \h </w:instrText>
+              <w:instrText xml:space="preserve"> PAGEREF _Toc7771766 \h </w:instrText>
             </w:r>
             <w:r>
               <w:rPr>
@@ -577,7 +803,7 @@
                 <w:noProof/>
                 <w:webHidden/>
               </w:rPr>
-              <w:t>1</w:t>
+              <w:t>6</w:t>
             </w:r>
             <w:r>
               <w:rPr>
@@ -611,7 +837,7 @@
       <w:pPr>
         <w:pStyle w:val="berschrift2"/>
       </w:pPr>
-      <w:bookmarkStart w:id="0" w:name="_Toc7517902"/>
+      <w:bookmarkStart w:id="0" w:name="_Toc7771756"/>
       <w:r>
         <w:lastRenderedPageBreak/>
         <w:t>Einleitung</w:t>
@@ -631,30 +857,27 @@
       <w:pPr>
         <w:pStyle w:val="berschrift2"/>
       </w:pPr>
-      <w:bookmarkStart w:id="1" w:name="_Toc7517903"/>
+      <w:bookmarkStart w:id="1" w:name="_Toc7771757"/>
       <w:r>
         <w:t>Zweck</w:t>
       </w:r>
       <w:bookmarkEnd w:id="1"/>
-    </w:p>
-    <w:p>
-      <w:pPr>
-        <w:pStyle w:val="berschrift2"/>
-      </w:pPr>
-      <w:bookmarkStart w:id="2" w:name="_Toc7517904"/>
       <w:r>
         <w:br w:type="page"/>
       </w:r>
+      <w:bookmarkStart w:id="2" w:name="_GoBack"/>
+      <w:bookmarkEnd w:id="2"/>
     </w:p>
     <w:p>
       <w:pPr>
         <w:pStyle w:val="berschrift2"/>
       </w:pPr>
+      <w:bookmarkStart w:id="3" w:name="_Toc7771758"/>
       <w:r>
         <w:lastRenderedPageBreak/>
         <w:t>Umsetzung/Funktionen</w:t>
       </w:r>
-      <w:bookmarkEnd w:id="2"/>
+      <w:bookmarkEnd w:id="3"/>
     </w:p>
     <w:p>
       <w:pPr>
@@ -1022,18 +1245,62 @@
       <w:pPr>
         <w:pStyle w:val="berschrift3"/>
       </w:pPr>
-      <w:bookmarkStart w:id="3" w:name="_Toc7517905"/>
+      <w:bookmarkStart w:id="4" w:name="_Toc7771759"/>
       <w:r>
         <w:t>Bekannte Fehler/Bugs</w:t>
       </w:r>
-      <w:bookmarkEnd w:id="3"/>
+      <w:bookmarkEnd w:id="4"/>
+    </w:p>
+    <w:p>
+      <w:pPr>
+        <w:pStyle w:val="Listenabsatz"/>
+        <w:numPr>
+          <w:ilvl w:val="0"/>
+          <w:numId w:val="4"/>
+        </w:numPr>
+      </w:pPr>
+      <w:r>
+        <w:t>Man kann wegen der Combobox nicht mehrere Buchstaben auf einmal löschen</w:t>
+      </w:r>
+      <w:r>
+        <w:t xml:space="preserve"> + Fehler beim setzen des Fokus auf eine bestimmte Stelle</w:t>
+      </w:r>
+    </w:p>
+    <w:p>
+      <w:pPr>
+        <w:pStyle w:val="Listenabsatz"/>
+        <w:numPr>
+          <w:ilvl w:val="0"/>
+          <w:numId w:val="5"/>
+        </w:numPr>
+      </w:pPr>
+      <w:r>
+        <w:t xml:space="preserve">Fehler behoben: </w:t>
+      </w:r>
+      <w:proofErr w:type="spellStart"/>
+      <w:r>
+        <w:t>ComboBox</w:t>
+      </w:r>
+      <w:proofErr w:type="spellEnd"/>
+      <w:r>
+        <w:t xml:space="preserve"> zu</w:t>
+      </w:r>
+      <w:r>
+        <w:t xml:space="preserve"> TextBox und </w:t>
+      </w:r>
+      <w:proofErr w:type="spellStart"/>
+      <w:r>
+        <w:t>ListBox</w:t>
+      </w:r>
+      <w:proofErr w:type="spellEnd"/>
+      <w:r>
+        <w:t xml:space="preserve"> geändert</w:t>
+      </w:r>
     </w:p>
     <w:p/>
-    <w:p>
-      <w:pPr>
-        <w:pStyle w:val="berschrift2"/>
-      </w:pPr>
-      <w:bookmarkStart w:id="4" w:name="_Toc7517906"/>
+    <w:p/>
+    <w:p/>
+    <w:p>
       <w:r>
         <w:rPr>
           <w:noProof/>
@@ -1432,23 +1699,75 @@
         <w:br w:type="page"/>
       </w:r>
     </w:p>
+    <w:p/>
     <w:p>
       <w:pPr>
         <w:pStyle w:val="berschrift2"/>
       </w:pPr>
+      <w:bookmarkStart w:id="5" w:name="_Toc7771760"/>
       <w:r>
-        <w:lastRenderedPageBreak/>
-        <w:t>Use Cases und Aktivitätendiagram</w:t>
+        <w:t>Mockup</w:t>
       </w:r>
-      <w:bookmarkEnd w:id="4"/>
+      <w:bookmarkEnd w:id="5"/>
+    </w:p>
+    <w:p>
       <w:r>
-        <w:t>me</w:t>
+        <w:rPr>
+          <w:noProof/>
+        </w:rPr>
+        <w:drawing>
+          <wp:inline distT="0" distB="0" distL="0" distR="0" wp14:anchorId="75C0034A" wp14:editId="624B3175">
+            <wp:extent cx="4182049" cy="3063240"/>
+            <wp:effectExtent l="0" t="0" r="9525" b="3810"/>
+            <wp:docPr id="1" name="Grafik 1"/>
+            <wp:cNvGraphicFramePr>
+              <a:graphicFrameLocks xmlns:a="http://schemas.openxmlformats.org/drawingml/2006/main" noChangeAspect="1"/>
+            </wp:cNvGraphicFramePr>
+            <a:graphic xmlns:a="http://schemas.openxmlformats.org/drawingml/2006/main">
+              <a:graphicData uri="http://schemas.openxmlformats.org/drawingml/2006/picture">
+                <pic:pic xmlns:pic="http://schemas.openxmlformats.org/drawingml/2006/picture">
+                  <pic:nvPicPr>
+                    <pic:cNvPr id="1" name=""/>
+                    <pic:cNvPicPr/>
+                  </pic:nvPicPr>
+                  <pic:blipFill>
+                    <a:blip r:embed="rId7"/>
+                    <a:stretch>
+                      <a:fillRect/>
+                    </a:stretch>
+                  </pic:blipFill>
+                  <pic:spPr>
+                    <a:xfrm>
+                      <a:off x="0" y="0"/>
+                      <a:ext cx="4201509" cy="3077494"/>
+                    </a:xfrm>
+                    <a:prstGeom prst="rect">
+                      <a:avLst/>
+                    </a:prstGeom>
+                  </pic:spPr>
+                </pic:pic>
+              </a:graphicData>
+            </a:graphic>
+          </wp:inline>
+        </w:drawing>
       </w:r>
     </w:p>
     <w:p/>
-    <w:p/>
-    <w:p/>
-    <w:p/>
+    <w:p>
+      <w:pPr>
+        <w:pStyle w:val="berschrift2"/>
+      </w:pPr>
+    </w:p>
+    <w:p>
+      <w:pPr>
+        <w:pStyle w:val="berschrift2"/>
+      </w:pPr>
+      <w:bookmarkStart w:id="6" w:name="_Toc7771761"/>
+      <w:r>
+        <w:t>Use Case</w:t>
+      </w:r>
+      <w:bookmarkEnd w:id="6"/>
+    </w:p>
     <w:p>
       <w:r>
         <w:rPr>
@@ -1470,7 +1789,7 @@
                     <pic:cNvPicPr/>
                   </pic:nvPicPr>
                   <pic:blipFill rotWithShape="1">
-                    <a:blip r:embed="rId7"/>
+                    <a:blip r:embed="rId8"/>
                     <a:srcRect l="6604" t="5803" r="3306" b="11979"/>
                     <a:stretch/>
                   </pic:blipFill>
@@ -1499,6 +1818,17 @@
       </w:r>
     </w:p>
     <w:p>
+      <w:pPr>
+        <w:pStyle w:val="berschrift2"/>
+      </w:pPr>
+      <w:bookmarkStart w:id="7" w:name="_Toc7771762"/>
+      <w:r>
+        <w:lastRenderedPageBreak/>
+        <w:t>Aktivitätendiagram</w:t>
+      </w:r>
+      <w:bookmarkEnd w:id="7"/>
+    </w:p>
+    <w:p>
       <w:r>
         <w:rPr>
           <w:noProof/>
@@ -1519,7 +1849,7 @@
                     <pic:cNvPicPr/>
                   </pic:nvPicPr>
                   <pic:blipFill>
-                    <a:blip r:embed="rId8"/>
+                    <a:blip r:embed="rId9"/>
                     <a:stretch>
                       <a:fillRect/>
                     </a:stretch>
@@ -1541,34 +1871,432 @@
       </w:r>
     </w:p>
     <w:p>
-      <w:bookmarkStart w:id="5" w:name="_Toc7517907"/>
+      <w:pPr>
+        <w:rPr>
+          <w:rStyle w:val="berschrift2Zchn"/>
+        </w:rPr>
+      </w:pPr>
       <w:r>
         <w:rPr>
           <w:rStyle w:val="berschrift2Zchn"/>
         </w:rPr>
+        <w:br w:type="page"/>
+      </w:r>
+    </w:p>
+    <w:p>
+      <w:pPr>
+        <w:rPr>
+          <w:rStyle w:val="berschrift2Zchn"/>
+        </w:rPr>
+      </w:pPr>
+      <w:bookmarkStart w:id="8" w:name="_Toc7771763"/>
+      <w:r>
+        <w:rPr>
+          <w:rStyle w:val="berschrift2Zchn"/>
+        </w:rPr>
+        <w:lastRenderedPageBreak/>
         <w:t>Testfälle</w:t>
       </w:r>
-      <w:bookmarkEnd w:id="5"/>
-    </w:p>
+      <w:bookmarkEnd w:id="8"/>
+    </w:p>
+    <w:p>
+      <w:pPr>
+        <w:pStyle w:val="berschrift3"/>
+        <w:rPr>
+          <w:rStyle w:val="berschrift2Zchn"/>
+        </w:rPr>
+      </w:pPr>
+      <w:bookmarkStart w:id="9" w:name="_Toc7771764"/>
+      <w:r>
+        <w:t>Verbindungen suchen</w:t>
+      </w:r>
+      <w:bookmarkEnd w:id="9"/>
+    </w:p>
+    <w:p/>
+    <w:p>
+      <w:r>
+        <w:t>Anforderungen</w:t>
+      </w:r>
+    </w:p>
+    <w:tbl>
+      <w:tblPr>
+        <w:tblStyle w:val="Tabellenraster"/>
+        <w:tblW w:w="0" w:type="auto"/>
+        <w:tblLook w:val="04A0" w:firstRow="1" w:lastRow="0" w:firstColumn="1" w:lastColumn="0" w:noHBand="0" w:noVBand="1"/>
+      </w:tblPr>
+      <w:tblGrid>
+        <w:gridCol w:w="2122"/>
+        <w:gridCol w:w="6940"/>
+      </w:tblGrid>
+      <w:tr>
+        <w:tc>
+          <w:tcPr>
+            <w:tcW w:w="2122" w:type="dxa"/>
+          </w:tcPr>
+          <w:p>
+            <w:r>
+              <w:t>Gegeben sei</w:t>
+            </w:r>
+          </w:p>
+        </w:tc>
+        <w:tc>
+          <w:tcPr>
+            <w:tcW w:w="6940" w:type="dxa"/>
+          </w:tcPr>
+          <w:p>
+            <w:r>
+              <w:t xml:space="preserve">Ich habe </w:t>
+            </w:r>
+            <w:r>
+              <w:t>das Suchfeld von selektiert</w:t>
+            </w:r>
+          </w:p>
+        </w:tc>
+      </w:tr>
+      <w:tr>
+        <w:tc>
+          <w:tcPr>
+            <w:tcW w:w="2122" w:type="dxa"/>
+          </w:tcPr>
+          <w:p>
+            <w:r>
+              <w:t>Wenn</w:t>
+            </w:r>
+          </w:p>
+        </w:tc>
+        <w:tc>
+          <w:tcPr>
+            <w:tcW w:w="6940" w:type="dxa"/>
+          </w:tcPr>
+          <w:p>
+            <w:r>
+              <w:t>Ich im Suchfeld «L» eingebe</w:t>
+            </w:r>
+          </w:p>
+        </w:tc>
+      </w:tr>
+      <w:tr>
+        <w:tc>
+          <w:tcPr>
+            <w:tcW w:w="2122" w:type="dxa"/>
+          </w:tcPr>
+          <w:p>
+            <w:r>
+              <w:t>Dann</w:t>
+            </w:r>
+          </w:p>
+        </w:tc>
+        <w:tc>
+          <w:tcPr>
+            <w:tcW w:w="6940" w:type="dxa"/>
+          </w:tcPr>
+          <w:p>
+            <w:r>
+              <w:t xml:space="preserve">Werden Alle Stationen </w:t>
+            </w:r>
+            <w:r>
+              <w:t>angezeigt, welche mit «L» beginnen</w:t>
+            </w:r>
+          </w:p>
+        </w:tc>
+      </w:tr>
+    </w:tbl>
+    <w:p/>
+    <w:tbl>
+      <w:tblPr>
+        <w:tblStyle w:val="Tabellenraster"/>
+        <w:tblW w:w="0" w:type="auto"/>
+        <w:tblLook w:val="04A0" w:firstRow="1" w:lastRow="0" w:firstColumn="1" w:lastColumn="0" w:noHBand="0" w:noVBand="1"/>
+      </w:tblPr>
+      <w:tblGrid>
+        <w:gridCol w:w="2122"/>
+        <w:gridCol w:w="6940"/>
+      </w:tblGrid>
+      <w:tr>
+        <w:tc>
+          <w:tcPr>
+            <w:tcW w:w="2122" w:type="dxa"/>
+          </w:tcPr>
+          <w:p>
+            <w:r>
+              <w:t>Gegeben sei</w:t>
+            </w:r>
+          </w:p>
+        </w:tc>
+        <w:tc>
+          <w:tcPr>
+            <w:tcW w:w="6940" w:type="dxa"/>
+          </w:tcPr>
+          <w:p>
+            <w:r>
+              <w:t>Ich habe im Suchfeld «Von:» die Station «Sursee» ausgewählt und habe im Suchfeld «Nach:» «Luz» eingegeben</w:t>
+            </w:r>
+          </w:p>
+        </w:tc>
+      </w:tr>
+      <w:tr>
+        <w:tc>
+          <w:tcPr>
+            <w:tcW w:w="2122" w:type="dxa"/>
+          </w:tcPr>
+          <w:p>
+            <w:r>
+              <w:t>Wenn</w:t>
+            </w:r>
+          </w:p>
+        </w:tc>
+        <w:tc>
+          <w:tcPr>
+            <w:tcW w:w="6940" w:type="dxa"/>
+          </w:tcPr>
+          <w:p>
+            <w:r>
+              <w:t>Ich die Pfeiltaste nach unten drücke und darauf mit Enter bestätige</w:t>
+            </w:r>
+          </w:p>
+        </w:tc>
+      </w:tr>
+      <w:tr>
+        <w:tc>
+          <w:tcPr>
+            <w:tcW w:w="2122" w:type="dxa"/>
+          </w:tcPr>
+          <w:p>
+            <w:r>
+              <w:t>Dann</w:t>
+            </w:r>
+          </w:p>
+        </w:tc>
+        <w:tc>
+          <w:tcPr>
+            <w:tcW w:w="6940" w:type="dxa"/>
+          </w:tcPr>
+          <w:p>
+            <w:r>
+              <w:t>Wird im Suchfeld «Luzern» angezeigt, die Vorschläge verschwinden und die nächsten vier Verbindungen von Sursee nach Luzern werden angezeigt.</w:t>
+            </w:r>
+          </w:p>
+        </w:tc>
+      </w:tr>
+    </w:tbl>
+    <w:p/>
+    <w:tbl>
+      <w:tblPr>
+        <w:tblStyle w:val="Tabellenraster"/>
+        <w:tblW w:w="0" w:type="auto"/>
+        <w:tblLook w:val="04A0" w:firstRow="1" w:lastRow="0" w:firstColumn="1" w:lastColumn="0" w:noHBand="0" w:noVBand="1"/>
+      </w:tblPr>
+      <w:tblGrid>
+        <w:gridCol w:w="2122"/>
+        <w:gridCol w:w="6940"/>
+      </w:tblGrid>
+      <w:tr>
+        <w:tc>
+          <w:tcPr>
+            <w:tcW w:w="2122" w:type="dxa"/>
+          </w:tcPr>
+          <w:p>
+            <w:r>
+              <w:t>Gegeben sei</w:t>
+            </w:r>
+          </w:p>
+        </w:tc>
+        <w:tc>
+          <w:tcPr>
+            <w:tcW w:w="6940" w:type="dxa"/>
+          </w:tcPr>
+          <w:p>
+            <w:r>
+              <w:t xml:space="preserve">Ich habe auf der Fahrplanseite </w:t>
+            </w:r>
+            <w:r>
+              <w:t>«Luz» in die Suchleiste eingegeben</w:t>
+            </w:r>
+          </w:p>
+        </w:tc>
+      </w:tr>
+      <w:tr>
+        <w:tc>
+          <w:tcPr>
+            <w:tcW w:w="2122" w:type="dxa"/>
+          </w:tcPr>
+          <w:p>
+            <w:r>
+              <w:t>Wenn</w:t>
+            </w:r>
+          </w:p>
+        </w:tc>
+        <w:tc>
+          <w:tcPr>
+            <w:tcW w:w="6940" w:type="dxa"/>
+          </w:tcPr>
+          <w:p>
+            <w:r>
+              <w:t xml:space="preserve">Ich </w:t>
+            </w:r>
+            <w:r>
+              <w:t>Luzern</w:t>
+            </w:r>
+            <w:r>
+              <w:t xml:space="preserve"> auswähle</w:t>
+            </w:r>
+          </w:p>
+        </w:tc>
+      </w:tr>
+      <w:tr>
+        <w:tc>
+          <w:tcPr>
+            <w:tcW w:w="2122" w:type="dxa"/>
+          </w:tcPr>
+          <w:p>
+            <w:r>
+              <w:t>Dann</w:t>
+            </w:r>
+          </w:p>
+        </w:tc>
+        <w:tc>
+          <w:tcPr>
+            <w:tcW w:w="6940" w:type="dxa"/>
+          </w:tcPr>
+          <w:p>
+            <w:r>
+              <w:t>Werden die Verbindungen von Luzern angezeigt</w:t>
+            </w:r>
+          </w:p>
+        </w:tc>
+      </w:tr>
+    </w:tbl>
+    <w:p/>
+    <w:p>
+      <w:r>
+        <w:t>Zusatz (Wechselbutton)</w:t>
+      </w:r>
+    </w:p>
+    <w:tbl>
+      <w:tblPr>
+        <w:tblStyle w:val="Tabellenraster"/>
+        <w:tblW w:w="0" w:type="auto"/>
+        <w:tblLook w:val="04A0" w:firstRow="1" w:lastRow="0" w:firstColumn="1" w:lastColumn="0" w:noHBand="0" w:noVBand="1"/>
+      </w:tblPr>
+      <w:tblGrid>
+        <w:gridCol w:w="2122"/>
+        <w:gridCol w:w="6940"/>
+      </w:tblGrid>
+      <w:tr>
+        <w:tc>
+          <w:tcPr>
+            <w:tcW w:w="2122" w:type="dxa"/>
+          </w:tcPr>
+          <w:p>
+            <w:r>
+              <w:t>Gegeben sei</w:t>
+            </w:r>
+          </w:p>
+        </w:tc>
+        <w:tc>
+          <w:tcPr>
+            <w:tcW w:w="6940" w:type="dxa"/>
+          </w:tcPr>
+          <w:p>
+            <w:r>
+              <w:t>Ich habe im Suchfeld «Von:» «Luzern» und im Suchfeld «Nach:» «Sursee» eingegeben</w:t>
+            </w:r>
+          </w:p>
+        </w:tc>
+      </w:tr>
+      <w:tr>
+        <w:tc>
+          <w:tcPr>
+            <w:tcW w:w="2122" w:type="dxa"/>
+          </w:tcPr>
+          <w:p>
+            <w:r>
+              <w:t>Wenn</w:t>
+            </w:r>
+          </w:p>
+        </w:tc>
+        <w:tc>
+          <w:tcPr>
+            <w:tcW w:w="6940" w:type="dxa"/>
+          </w:tcPr>
+          <w:p>
+            <w:r>
+              <w:t>Ich auf den Button mit den Pfeilen klicke</w:t>
+            </w:r>
+          </w:p>
+        </w:tc>
+      </w:tr>
+      <w:tr>
+        <w:tc>
+          <w:tcPr>
+            <w:tcW w:w="2122" w:type="dxa"/>
+          </w:tcPr>
+          <w:p>
+            <w:r>
+              <w:t>Dann</w:t>
+            </w:r>
+          </w:p>
+        </w:tc>
+        <w:tc>
+          <w:tcPr>
+            <w:tcW w:w="6940" w:type="dxa"/>
+          </w:tcPr>
+          <w:p>
+            <w:r>
+              <w:t>Wird deren Inhalt getauscht, d.h. im Suchfeld «Von:» steht dann «Sursee» und im Suchfeld «Nach:» «Luzern»</w:t>
+            </w:r>
+          </w:p>
+        </w:tc>
+      </w:tr>
+    </w:tbl>
+    <w:p>
+      <w:pPr>
+        <w:rPr>
+          <w:rStyle w:val="berschrift2Zchn"/>
+        </w:rPr>
+      </w:pPr>
+    </w:p>
+    <w:p>
+      <w:pPr>
+        <w:rPr>
+          <w:rStyle w:val="berschrift2Zchn"/>
+        </w:rPr>
+      </w:pPr>
+    </w:p>
+    <w:p>
+      <w:pPr>
+        <w:rPr>
+          <w:rStyle w:val="berschrift2Zchn"/>
+        </w:rPr>
+      </w:pPr>
+    </w:p>
+    <w:p>
+      <w:pPr>
+        <w:rPr>
+          <w:rStyle w:val="berschrift2Zchn"/>
+        </w:rPr>
+      </w:pPr>
+    </w:p>
+    <w:p/>
     <w:p>
       <w:pPr>
         <w:pStyle w:val="berschrift2"/>
       </w:pPr>
-      <w:bookmarkStart w:id="6" w:name="_Toc7517908"/>
+      <w:bookmarkStart w:id="10" w:name="_Toc7771765"/>
       <w:r>
         <w:t>Installationsanleitung</w:t>
       </w:r>
-      <w:bookmarkEnd w:id="6"/>
+      <w:bookmarkEnd w:id="10"/>
     </w:p>
     <w:p>
       <w:pPr>
         <w:pStyle w:val="berschrift2"/>
       </w:pPr>
-      <w:bookmarkStart w:id="7" w:name="_Toc7517909"/>
+      <w:bookmarkStart w:id="11" w:name="_Toc7771766"/>
       <w:r>
         <w:t>+</w:t>
       </w:r>
-      <w:bookmarkEnd w:id="7"/>
+      <w:bookmarkEnd w:id="11"/>
     </w:p>
     <w:p/>
     <w:p/>
@@ -1581,100 +2309,6 @@
     <w:p/>
     <w:p/>
     <w:p/>
-    <w:p>
-      <w:pPr>
-        <w:pStyle w:val="berschrift2"/>
-      </w:pPr>
-      <w:r>
-        <w:t>Mockup</w:t>
-      </w:r>
-    </w:p>
-    <w:p>
-      <w:r>
-        <w:rPr>
-          <w:noProof/>
-        </w:rPr>
-        <w:drawing>
-          <wp:inline distT="0" distB="0" distL="0" distR="0" wp14:anchorId="5F2BBF67" wp14:editId="0E2406F0">
-            <wp:extent cx="5760720" cy="4219575"/>
-            <wp:effectExtent l="0" t="0" r="0" b="9525"/>
-            <wp:docPr id="1" name="Grafik 1"/>
-            <wp:cNvGraphicFramePr>
-              <a:graphicFrameLocks xmlns:a="http://schemas.openxmlformats.org/drawingml/2006/main" noChangeAspect="1"/>
-            </wp:cNvGraphicFramePr>
-            <a:graphic xmlns:a="http://schemas.openxmlformats.org/drawingml/2006/main">
-              <a:graphicData uri="http://schemas.openxmlformats.org/drawingml/2006/picture">
-                <pic:pic xmlns:pic="http://schemas.openxmlformats.org/drawingml/2006/picture">
-                  <pic:nvPicPr>
-                    <pic:cNvPr id="1" name=""/>
-                    <pic:cNvPicPr/>
-                  </pic:nvPicPr>
-                  <pic:blipFill>
-                    <a:blip r:embed="rId9"/>
-                    <a:stretch>
-                      <a:fillRect/>
-                    </a:stretch>
-                  </pic:blipFill>
-                  <pic:spPr>
-                    <a:xfrm>
-                      <a:off x="0" y="0"/>
-                      <a:ext cx="5760720" cy="4219575"/>
-                    </a:xfrm>
-                    <a:prstGeom prst="rect">
-                      <a:avLst/>
-                    </a:prstGeom>
-                  </pic:spPr>
-                </pic:pic>
-              </a:graphicData>
-            </a:graphic>
-          </wp:inline>
-        </w:drawing>
-      </w:r>
-    </w:p>
-    <w:p>
-      <w:r>
-        <w:rPr>
-          <w:noProof/>
-        </w:rPr>
-        <w:lastRenderedPageBreak/>
-        <w:drawing>
-          <wp:inline distT="0" distB="0" distL="0" distR="0" wp14:anchorId="02307A0E" wp14:editId="54FE958E">
-            <wp:extent cx="5760720" cy="4379595"/>
-            <wp:effectExtent l="0" t="0" r="0" b="1905"/>
-            <wp:docPr id="2" name="Grafik 2"/>
-            <wp:cNvGraphicFramePr>
-              <a:graphicFrameLocks xmlns:a="http://schemas.openxmlformats.org/drawingml/2006/main" noChangeAspect="1"/>
-            </wp:cNvGraphicFramePr>
-            <a:graphic xmlns:a="http://schemas.openxmlformats.org/drawingml/2006/main">
-              <a:graphicData uri="http://schemas.openxmlformats.org/drawingml/2006/picture">
-                <pic:pic xmlns:pic="http://schemas.openxmlformats.org/drawingml/2006/picture">
-                  <pic:nvPicPr>
-                    <pic:cNvPr id="1" name=""/>
-                    <pic:cNvPicPr/>
-                  </pic:nvPicPr>
-                  <pic:blipFill>
-                    <a:blip r:embed="rId10"/>
-                    <a:stretch>
-                      <a:fillRect/>
-                    </a:stretch>
-                  </pic:blipFill>
-                  <pic:spPr>
-                    <a:xfrm>
-                      <a:off x="0" y="0"/>
-                      <a:ext cx="5760720" cy="4379595"/>
-                    </a:xfrm>
-                    <a:prstGeom prst="rect">
-                      <a:avLst/>
-                    </a:prstGeom>
-                  </pic:spPr>
-                </pic:pic>
-              </a:graphicData>
-            </a:graphic>
-          </wp:inline>
-        </w:drawing>
-      </w:r>
-    </w:p>
-    <w:p/>
     <w:p/>
     <w:p/>
     <w:p>
@@ -1691,11 +2325,9 @@
         </w:rPr>
         <w:t>Abgabetermin Freitag 16:00</w:t>
       </w:r>
-      <w:bookmarkStart w:id="8" w:name="_GoBack"/>
-      <w:bookmarkEnd w:id="8"/>
     </w:p>
     <w:sectPr>
-      <w:headerReference w:type="default" r:id="rId11"/>
+      <w:headerReference w:type="default" r:id="rId10"/>
       <w:pgSz w:w="11906" w:h="16838"/>
       <w:pgMar w:top="1417" w:right="1417" w:bottom="1134" w:left="1417" w:header="708" w:footer="708" w:gutter="0"/>
       <w:cols w:space="708"/>
@@ -1787,6 +2419,118 @@
 <file path=word/numbering.xml><?xml version="1.0" encoding="utf-8"?>
 <w:numbering xmlns:wpc="http://schemas.microsoft.com/office/word/2010/wordprocessingCanvas" xmlns:cx="http://schemas.microsoft.com/office/drawing/2014/chartex" xmlns:cx1="http://schemas.microsoft.com/office/drawing/2015/9/8/chartex" xmlns:cx2="http://schemas.microsoft.com/office/drawing/2015/10/21/chartex" xmlns:cx3="http://schemas.microsoft.com/office/drawing/2016/5/9/chartex" xmlns:cx4="http://schemas.microsoft.com/office/drawing/2016/5/10/chartex" xmlns:cx5="http://schemas.microsoft.com/office/drawing/2016/5/11/chartex" xmlns:cx6="http://schemas.microsoft.com/office/drawing/2016/5/12/chartex" xmlns:cx7="http://schemas.microsoft.com/office/drawing/2016/5/13/chartex" xmlns:cx8="http://schemas.microsoft.com/office/drawing/2016/5/14/chartex" xmlns:mc="http://schemas.openxmlformats.org/markup-compatibility/2006" xmlns:aink="http://schemas.microsoft.com/office/drawing/2016/ink" xmlns:am3d="http://schemas.microsoft.com/office/drawing/2017/model3d" xmlns:o="urn:schemas-microsoft-com:office:office" xmlns:r="http://schemas.openxmlformats.org/officeDocument/2006/relationships" xmlns:m="http://schemas.openxmlformats.org/officeDocument/2006/math" xmlns:v="urn:schemas-microsoft-com:vml" xmlns:wp14="http://schemas.microsoft.com/office/word/2010/wordprocessingDrawing" xmlns:wp="http://schemas.openxmlformats.org/drawingml/2006/wordprocessingDrawing" xmlns:w10="urn:schemas-microsoft-com:office:word" xmlns:w="http://schemas.openxmlformats.org/wordprocessingml/2006/main" xmlns:w14="http://schemas.microsoft.com/office/word/2010/wordml" xmlns:w15="http://schemas.microsoft.com/office/word/2012/wordml" xmlns:w16cid="http://schemas.microsoft.com/office/word/2016/wordml/cid" xmlns:w16se="http://schemas.microsoft.com/office/word/2015/wordml/symex" xmlns:wpg="http://schemas.microsoft.com/office/word/2010/wordprocessingGroup" xmlns:wpi="http://schemas.microsoft.com/office/word/2010/wordprocessingInk" xmlns:wne="http://schemas.microsoft.com/office/word/2006/wordml" xmlns:wps="http://schemas.microsoft.com/office/word/2010/wordprocessingShape" mc:Ignorable="w14 w15 w16se w16cid wp14">
   <w:abstractNum w:abstractNumId="0" w15:restartNumberingAfterBreak="0">
+    <w:nsid w:val="117736DC"/>
+    <w:multiLevelType w:val="hybridMultilevel"/>
+    <w:tmpl w:val="F38C02BC"/>
+    <w:lvl w:ilvl="0" w:tplc="8BB66D42">
+      <w:numFmt w:val="bullet"/>
+      <w:lvlText w:val="-"/>
+      <w:lvlJc w:val="left"/>
+      <w:pPr>
+        <w:ind w:left="1440" w:hanging="360"/>
+      </w:pPr>
+      <w:rPr>
+        <w:rFonts w:ascii="Calibri" w:eastAsiaTheme="minorHAnsi" w:hAnsi="Calibri" w:cs="Calibri" w:hint="default"/>
+      </w:rPr>
+    </w:lvl>
+    <w:lvl w:ilvl="1" w:tplc="08070003" w:tentative="1">
+      <w:start w:val="1"/>
+      <w:numFmt w:val="bullet"/>
+      <w:lvlText w:val="o"/>
+      <w:lvlJc w:val="left"/>
+      <w:pPr>
+        <w:ind w:left="2160" w:hanging="360"/>
+      </w:pPr>
+      <w:rPr>
+        <w:rFonts w:ascii="Courier New" w:hAnsi="Courier New" w:cs="Courier New" w:hint="default"/>
+      </w:rPr>
+    </w:lvl>
+    <w:lvl w:ilvl="2" w:tplc="08070005" w:tentative="1">
+      <w:start w:val="1"/>
+      <w:numFmt w:val="bullet"/>
+      <w:lvlText w:val=""/>
+      <w:lvlJc w:val="left"/>
+      <w:pPr>
+        <w:ind w:left="2880" w:hanging="360"/>
+      </w:pPr>
+      <w:rPr>
+        <w:rFonts w:ascii="Wingdings" w:hAnsi="Wingdings" w:hint="default"/>
+      </w:rPr>
+    </w:lvl>
+    <w:lvl w:ilvl="3" w:tplc="08070001" w:tentative="1">
+      <w:start w:val="1"/>
+      <w:numFmt w:val="bullet"/>
+      <w:lvlText w:val=""/>
+      <w:lvlJc w:val="left"/>
+      <w:pPr>
+        <w:ind w:left="3600" w:hanging="360"/>
+      </w:pPr>
+      <w:rPr>
+        <w:rFonts w:ascii="Symbol" w:hAnsi="Symbol" w:hint="default"/>
+      </w:rPr>
+    </w:lvl>
+    <w:lvl w:ilvl="4" w:tplc="08070003" w:tentative="1">
+      <w:start w:val="1"/>
+      <w:numFmt w:val="bullet"/>
+      <w:lvlText w:val="o"/>
+      <w:lvlJc w:val="left"/>
+      <w:pPr>
+        <w:ind w:left="4320" w:hanging="360"/>
+      </w:pPr>
+      <w:rPr>
+        <w:rFonts w:ascii="Courier New" w:hAnsi="Courier New" w:cs="Courier New" w:hint="default"/>
+      </w:rPr>
+    </w:lvl>
+    <w:lvl w:ilvl="5" w:tplc="08070005" w:tentative="1">
+      <w:start w:val="1"/>
+      <w:numFmt w:val="bullet"/>
+      <w:lvlText w:val=""/>
+      <w:lvlJc w:val="left"/>
+      <w:pPr>
+        <w:ind w:left="5040" w:hanging="360"/>
+      </w:pPr>
+      <w:rPr>
+        <w:rFonts w:ascii="Wingdings" w:hAnsi="Wingdings" w:hint="default"/>
+      </w:rPr>
+    </w:lvl>
+    <w:lvl w:ilvl="6" w:tplc="08070001" w:tentative="1">
+      <w:start w:val="1"/>
+      <w:numFmt w:val="bullet"/>
+      <w:lvlText w:val=""/>
+      <w:lvlJc w:val="left"/>
+      <w:pPr>
+        <w:ind w:left="5760" w:hanging="360"/>
+      </w:pPr>
+      <w:rPr>
+        <w:rFonts w:ascii="Symbol" w:hAnsi="Symbol" w:hint="default"/>
+      </w:rPr>
+    </w:lvl>
+    <w:lvl w:ilvl="7" w:tplc="08070003" w:tentative="1">
+      <w:start w:val="1"/>
+      <w:numFmt w:val="bullet"/>
+      <w:lvlText w:val="o"/>
+      <w:lvlJc w:val="left"/>
+      <w:pPr>
+        <w:ind w:left="6480" w:hanging="360"/>
+      </w:pPr>
+      <w:rPr>
+        <w:rFonts w:ascii="Courier New" w:hAnsi="Courier New" w:cs="Courier New" w:hint="default"/>
+      </w:rPr>
+    </w:lvl>
+    <w:lvl w:ilvl="8" w:tplc="08070005" w:tentative="1">
+      <w:start w:val="1"/>
+      <w:numFmt w:val="bullet"/>
+      <w:lvlText w:val=""/>
+      <w:lvlJc w:val="left"/>
+      <w:pPr>
+        <w:ind w:left="7200" w:hanging="360"/>
+      </w:pPr>
+      <w:rPr>
+        <w:rFonts w:ascii="Wingdings" w:hAnsi="Wingdings" w:hint="default"/>
+      </w:rPr>
+    </w:lvl>
+  </w:abstractNum>
+  <w:abstractNum w:abstractNumId="1" w15:restartNumberingAfterBreak="0">
     <w:nsid w:val="1C132E9A"/>
     <w:multiLevelType w:val="hybridMultilevel"/>
     <w:tmpl w:val="A94A2322"/>
@@ -1898,7 +2642,7 @@
       </w:rPr>
     </w:lvl>
   </w:abstractNum>
-  <w:abstractNum w:abstractNumId="1" w15:restartNumberingAfterBreak="0">
+  <w:abstractNum w:abstractNumId="2" w15:restartNumberingAfterBreak="0">
     <w:nsid w:val="4A3172CE"/>
     <w:multiLevelType w:val="hybridMultilevel"/>
     <w:tmpl w:val="C0C002E2"/>
@@ -2010,10 +2754,243 @@
       </w:rPr>
     </w:lvl>
   </w:abstractNum>
+  <w:abstractNum w:abstractNumId="3" w15:restartNumberingAfterBreak="0">
+    <w:nsid w:val="4E334BB5"/>
+    <w:multiLevelType w:val="hybridMultilevel"/>
+    <w:tmpl w:val="7808273E"/>
+    <w:lvl w:ilvl="0" w:tplc="6BE8238E">
+      <w:numFmt w:val="bullet"/>
+      <w:lvlText w:val="-"/>
+      <w:lvlJc w:val="left"/>
+      <w:pPr>
+        <w:ind w:left="720" w:hanging="360"/>
+      </w:pPr>
+      <w:rPr>
+        <w:rFonts w:ascii="Calibri" w:eastAsiaTheme="minorHAnsi" w:hAnsi="Calibri" w:cs="Calibri" w:hint="default"/>
+      </w:rPr>
+    </w:lvl>
+    <w:lvl w:ilvl="1" w:tplc="08070003" w:tentative="1">
+      <w:start w:val="1"/>
+      <w:numFmt w:val="bullet"/>
+      <w:lvlText w:val="o"/>
+      <w:lvlJc w:val="left"/>
+      <w:pPr>
+        <w:ind w:left="1440" w:hanging="360"/>
+      </w:pPr>
+      <w:rPr>
+        <w:rFonts w:ascii="Courier New" w:hAnsi="Courier New" w:cs="Courier New" w:hint="default"/>
+      </w:rPr>
+    </w:lvl>
+    <w:lvl w:ilvl="2" w:tplc="08070005" w:tentative="1">
+      <w:start w:val="1"/>
+      <w:numFmt w:val="bullet"/>
+      <w:lvlText w:val=""/>
+      <w:lvlJc w:val="left"/>
+      <w:pPr>
+        <w:ind w:left="2160" w:hanging="360"/>
+      </w:pPr>
+      <w:rPr>
+        <w:rFonts w:ascii="Wingdings" w:hAnsi="Wingdings" w:hint="default"/>
+      </w:rPr>
+    </w:lvl>
+    <w:lvl w:ilvl="3" w:tplc="08070001" w:tentative="1">
+      <w:start w:val="1"/>
+      <w:numFmt w:val="bullet"/>
+      <w:lvlText w:val=""/>
+      <w:lvlJc w:val="left"/>
+      <w:pPr>
+        <w:ind w:left="2880" w:hanging="360"/>
+      </w:pPr>
+      <w:rPr>
+        <w:rFonts w:ascii="Symbol" w:hAnsi="Symbol" w:hint="default"/>
+      </w:rPr>
+    </w:lvl>
+    <w:lvl w:ilvl="4" w:tplc="08070003" w:tentative="1">
+      <w:start w:val="1"/>
+      <w:numFmt w:val="bullet"/>
+      <w:lvlText w:val="o"/>
+      <w:lvlJc w:val="left"/>
+      <w:pPr>
+        <w:ind w:left="3600" w:hanging="360"/>
+      </w:pPr>
+      <w:rPr>
+        <w:rFonts w:ascii="Courier New" w:hAnsi="Courier New" w:cs="Courier New" w:hint="default"/>
+      </w:rPr>
+    </w:lvl>
+    <w:lvl w:ilvl="5" w:tplc="08070005" w:tentative="1">
+      <w:start w:val="1"/>
+      <w:numFmt w:val="bullet"/>
+      <w:lvlText w:val=""/>
+      <w:lvlJc w:val="left"/>
+      <w:pPr>
+        <w:ind w:left="4320" w:hanging="360"/>
+      </w:pPr>
+      <w:rPr>
+        <w:rFonts w:ascii="Wingdings" w:hAnsi="Wingdings" w:hint="default"/>
+      </w:rPr>
+    </w:lvl>
+    <w:lvl w:ilvl="6" w:tplc="08070001" w:tentative="1">
+      <w:start w:val="1"/>
+      <w:numFmt w:val="bullet"/>
+      <w:lvlText w:val=""/>
+      <w:lvlJc w:val="left"/>
+      <w:pPr>
+        <w:ind w:left="5040" w:hanging="360"/>
+      </w:pPr>
+      <w:rPr>
+        <w:rFonts w:ascii="Symbol" w:hAnsi="Symbol" w:hint="default"/>
+      </w:rPr>
+    </w:lvl>
+    <w:lvl w:ilvl="7" w:tplc="08070003" w:tentative="1">
+      <w:start w:val="1"/>
+      <w:numFmt w:val="bullet"/>
+      <w:lvlText w:val="o"/>
+      <w:lvlJc w:val="left"/>
+      <w:pPr>
+        <w:ind w:left="5760" w:hanging="360"/>
+      </w:pPr>
+      <w:rPr>
+        <w:rFonts w:ascii="Courier New" w:hAnsi="Courier New" w:cs="Courier New" w:hint="default"/>
+      </w:rPr>
+    </w:lvl>
+    <w:lvl w:ilvl="8" w:tplc="08070005" w:tentative="1">
+      <w:start w:val="1"/>
+      <w:numFmt w:val="bullet"/>
+      <w:lvlText w:val=""/>
+      <w:lvlJc w:val="left"/>
+      <w:pPr>
+        <w:ind w:left="6480" w:hanging="360"/>
+      </w:pPr>
+      <w:rPr>
+        <w:rFonts w:ascii="Wingdings" w:hAnsi="Wingdings" w:hint="default"/>
+      </w:rPr>
+    </w:lvl>
+  </w:abstractNum>
+  <w:abstractNum w:abstractNumId="4" w15:restartNumberingAfterBreak="0">
+    <w:nsid w:val="5B935292"/>
+    <w:multiLevelType w:val="hybridMultilevel"/>
+    <w:tmpl w:val="1366A0B2"/>
+    <w:lvl w:ilvl="0" w:tplc="0E38C402">
+      <w:numFmt w:val="bullet"/>
+      <w:lvlText w:val=""/>
+      <w:lvlJc w:val="left"/>
+      <w:pPr>
+        <w:ind w:left="1080" w:hanging="360"/>
+      </w:pPr>
+      <w:rPr>
+        <w:rFonts w:ascii="Wingdings" w:eastAsiaTheme="minorHAnsi" w:hAnsi="Wingdings" w:cstheme="minorBidi" w:hint="default"/>
+      </w:rPr>
+    </w:lvl>
+    <w:lvl w:ilvl="1" w:tplc="08070003" w:tentative="1">
+      <w:start w:val="1"/>
+      <w:numFmt w:val="bullet"/>
+      <w:lvlText w:val="o"/>
+      <w:lvlJc w:val="left"/>
+      <w:pPr>
+        <w:ind w:left="1800" w:hanging="360"/>
+      </w:pPr>
+      <w:rPr>
+        <w:rFonts w:ascii="Courier New" w:hAnsi="Courier New" w:cs="Courier New" w:hint="default"/>
+      </w:rPr>
+    </w:lvl>
+    <w:lvl w:ilvl="2" w:tplc="08070005" w:tentative="1">
+      <w:start w:val="1"/>
+      <w:numFmt w:val="bullet"/>
+      <w:lvlText w:val=""/>
+      <w:lvlJc w:val="left"/>
+      <w:pPr>
+        <w:ind w:left="2520" w:hanging="360"/>
+      </w:pPr>
+      <w:rPr>
+        <w:rFonts w:ascii="Wingdings" w:hAnsi="Wingdings" w:hint="default"/>
+      </w:rPr>
+    </w:lvl>
+    <w:lvl w:ilvl="3" w:tplc="08070001" w:tentative="1">
+      <w:start w:val="1"/>
+      <w:numFmt w:val="bullet"/>
+      <w:lvlText w:val=""/>
+      <w:lvlJc w:val="left"/>
+      <w:pPr>
+        <w:ind w:left="3240" w:hanging="360"/>
+      </w:pPr>
+      <w:rPr>
+        <w:rFonts w:ascii="Symbol" w:hAnsi="Symbol" w:hint="default"/>
+      </w:rPr>
+    </w:lvl>
+    <w:lvl w:ilvl="4" w:tplc="08070003" w:tentative="1">
+      <w:start w:val="1"/>
+      <w:numFmt w:val="bullet"/>
+      <w:lvlText w:val="o"/>
+      <w:lvlJc w:val="left"/>
+      <w:pPr>
+        <w:ind w:left="3960" w:hanging="360"/>
+      </w:pPr>
+      <w:rPr>
+        <w:rFonts w:ascii="Courier New" w:hAnsi="Courier New" w:cs="Courier New" w:hint="default"/>
+      </w:rPr>
+    </w:lvl>
+    <w:lvl w:ilvl="5" w:tplc="08070005" w:tentative="1">
+      <w:start w:val="1"/>
+      <w:numFmt w:val="bullet"/>
+      <w:lvlText w:val=""/>
+      <w:lvlJc w:val="left"/>
+      <w:pPr>
+        <w:ind w:left="4680" w:hanging="360"/>
+      </w:pPr>
+      <w:rPr>
+        <w:rFonts w:ascii="Wingdings" w:hAnsi="Wingdings" w:hint="default"/>
+      </w:rPr>
+    </w:lvl>
+    <w:lvl w:ilvl="6" w:tplc="08070001" w:tentative="1">
+      <w:start w:val="1"/>
+      <w:numFmt w:val="bullet"/>
+      <w:lvlText w:val=""/>
+      <w:lvlJc w:val="left"/>
+      <w:pPr>
+        <w:ind w:left="5400" w:hanging="360"/>
+      </w:pPr>
+      <w:rPr>
+        <w:rFonts w:ascii="Symbol" w:hAnsi="Symbol" w:hint="default"/>
+      </w:rPr>
+    </w:lvl>
+    <w:lvl w:ilvl="7" w:tplc="08070003" w:tentative="1">
+      <w:start w:val="1"/>
+      <w:numFmt w:val="bullet"/>
+      <w:lvlText w:val="o"/>
+      <w:lvlJc w:val="left"/>
+      <w:pPr>
+        <w:ind w:left="6120" w:hanging="360"/>
+      </w:pPr>
+      <w:rPr>
+        <w:rFonts w:ascii="Courier New" w:hAnsi="Courier New" w:cs="Courier New" w:hint="default"/>
+      </w:rPr>
+    </w:lvl>
+    <w:lvl w:ilvl="8" w:tplc="08070005" w:tentative="1">
+      <w:start w:val="1"/>
+      <w:numFmt w:val="bullet"/>
+      <w:lvlText w:val=""/>
+      <w:lvlJc w:val="left"/>
+      <w:pPr>
+        <w:ind w:left="6840" w:hanging="360"/>
+      </w:pPr>
+      <w:rPr>
+        <w:rFonts w:ascii="Wingdings" w:hAnsi="Wingdings" w:hint="default"/>
+      </w:rPr>
+    </w:lvl>
+  </w:abstractNum>
   <w:num w:numId="1">
+    <w:abstractNumId w:val="2"/>
+  </w:num>
+  <w:num w:numId="2">
     <w:abstractNumId w:val="1"/>
   </w:num>
-  <w:num w:numId="2">
+  <w:num w:numId="3">
+    <w:abstractNumId w:val="3"/>
+  </w:num>
+  <w:num w:numId="4">
+    <w:abstractNumId w:val="4"/>
+  </w:num>
+  <w:num w:numId="5">
     <w:abstractNumId w:val="0"/>
   </w:num>
 </w:numbering>
@@ -2508,7 +3485,6 @@
   <w:style w:type="character" w:default="1" w:styleId="Absatz-Standardschriftart">
     <w:name w:val="Default Paragraph Font"/>
     <w:uiPriority w:val="1"/>
-    <w:semiHidden/>
     <w:unhideWhenUsed/>
   </w:style>
   <w:style w:type="table" w:default="1" w:styleId="NormaleTabelle">

</xml_diff>

<commit_message>
A006 hinzugefügt, dokumentation uberarbeitet
</commit_message>
<xml_diff>
--- a/Dokumentation/M318_Doku.docx
+++ b/Dokumentation/M318_Doku.docx
@@ -68,7 +68,7 @@
             </w:rPr>
             <w:fldChar w:fldCharType="separate"/>
           </w:r>
-          <w:hyperlink w:anchor="_Toc7776189" w:history="1">
+          <w:hyperlink w:anchor="_Toc7784021" w:history="1">
             <w:r>
               <w:rPr>
                 <w:rStyle w:val="Hyperlink"/>
@@ -95,7 +95,7 @@
                 <w:noProof/>
                 <w:webHidden/>
               </w:rPr>
-              <w:instrText xml:space="preserve"> PAGEREF _Toc7776189 \h </w:instrText>
+              <w:instrText xml:space="preserve"> PAGEREF _Toc7784021 \h </w:instrText>
             </w:r>
             <w:r>
               <w:rPr>
@@ -138,13 +138,13 @@
               <w:lang w:eastAsia="de-CH"/>
             </w:rPr>
           </w:pPr>
-          <w:hyperlink w:anchor="_Toc7776190" w:history="1">
+          <w:hyperlink w:anchor="_Toc7784022" w:history="1">
             <w:r>
               <w:rPr>
                 <w:rStyle w:val="Hyperlink"/>
                 <w:noProof/>
               </w:rPr>
-              <w:t>Zweck</w:t>
+              <w:t>Anforderungen</w:t>
             </w:r>
             <w:r>
               <w:rPr>
@@ -165,7 +165,77 @@
                 <w:noProof/>
                 <w:webHidden/>
               </w:rPr>
-              <w:instrText xml:space="preserve"> PAGEREF _Toc7776190 \h </w:instrText>
+              <w:instrText xml:space="preserve"> PAGEREF _Toc7784022 \h </w:instrText>
+            </w:r>
+            <w:r>
+              <w:rPr>
+                <w:noProof/>
+                <w:webHidden/>
+              </w:rPr>
+            </w:r>
+            <w:r>
+              <w:rPr>
+                <w:noProof/>
+                <w:webHidden/>
+              </w:rPr>
+              <w:fldChar w:fldCharType="separate"/>
+            </w:r>
+            <w:r>
+              <w:rPr>
+                <w:noProof/>
+                <w:webHidden/>
+              </w:rPr>
+              <w:t>2</w:t>
+            </w:r>
+            <w:r>
+              <w:rPr>
+                <w:noProof/>
+                <w:webHidden/>
+              </w:rPr>
+              <w:fldChar w:fldCharType="end"/>
+            </w:r>
+          </w:hyperlink>
+        </w:p>
+        <w:p>
+          <w:pPr>
+            <w:pStyle w:val="Verzeichnis3"/>
+            <w:tabs>
+              <w:tab w:val="right" w:leader="dot" w:pos="9062"/>
+            </w:tabs>
+            <w:rPr>
+              <w:rFonts w:eastAsiaTheme="minorEastAsia"/>
+              <w:noProof/>
+              <w:lang w:eastAsia="de-CH"/>
+            </w:rPr>
+          </w:pPr>
+          <w:hyperlink w:anchor="_Toc7784023" w:history="1">
+            <w:r>
+              <w:rPr>
+                <w:rStyle w:val="Hyperlink"/>
+                <w:noProof/>
+              </w:rPr>
+              <w:t>Bekannte Fehler/Bugs</w:t>
+            </w:r>
+            <w:r>
+              <w:rPr>
+                <w:noProof/>
+                <w:webHidden/>
+              </w:rPr>
+              <w:tab/>
+            </w:r>
+            <w:r>
+              <w:rPr>
+                <w:noProof/>
+                <w:webHidden/>
+              </w:rPr>
+              <w:fldChar w:fldCharType="begin"/>
+            </w:r>
+            <w:r>
+              <w:rPr>
+                <w:noProof/>
+                <w:webHidden/>
+              </w:rPr>
+              <w:instrText xml:space="preserve"> PAGEREF _Toc7784023 \h </w:instrText>
             </w:r>
             <w:r>
               <w:rPr>
@@ -208,13 +278,13 @@
               <w:lang w:eastAsia="de-CH"/>
             </w:rPr>
           </w:pPr>
-          <w:hyperlink w:anchor="_Toc7776191" w:history="1">
+          <w:hyperlink w:anchor="_Toc7784024" w:history="1">
             <w:r>
               <w:rPr>
                 <w:rStyle w:val="Hyperlink"/>
                 <w:noProof/>
               </w:rPr>
-              <w:t>Anforderungen</w:t>
+              <w:t>Umsetzung</w:t>
             </w:r>
             <w:r>
               <w:rPr>
@@ -235,7 +305,7 @@
                 <w:noProof/>
                 <w:webHidden/>
               </w:rPr>
-              <w:instrText xml:space="preserve"> PAGEREF _Toc7776191 \h </w:instrText>
+              <w:instrText xml:space="preserve"> PAGEREF _Toc7784024 \h </w:instrText>
             </w:r>
             <w:r>
               <w:rPr>
@@ -278,13 +348,13 @@
               <w:lang w:eastAsia="de-CH"/>
             </w:rPr>
           </w:pPr>
-          <w:hyperlink w:anchor="_Toc7776192" w:history="1">
+          <w:hyperlink w:anchor="_Toc7784025" w:history="1">
             <w:r>
               <w:rPr>
                 <w:rStyle w:val="Hyperlink"/>
                 <w:noProof/>
               </w:rPr>
-              <w:t>Bekannte Fehler/Bugs</w:t>
+              <w:t>Coderichtlinien</w:t>
             </w:r>
             <w:r>
               <w:rPr>
@@ -305,7 +375,7 @@
                 <w:noProof/>
                 <w:webHidden/>
               </w:rPr>
-              <w:instrText xml:space="preserve"> PAGEREF _Toc7776192 \h </w:instrText>
+              <w:instrText xml:space="preserve"> PAGEREF _Toc7784025 \h </w:instrText>
             </w:r>
             <w:r>
               <w:rPr>
@@ -326,6 +396,216 @@
                 <w:webHidden/>
               </w:rPr>
               <w:t>3</w:t>
+            </w:r>
+            <w:r>
+              <w:rPr>
+                <w:noProof/>
+                <w:webHidden/>
+              </w:rPr>
+              <w:fldChar w:fldCharType="end"/>
+            </w:r>
+          </w:hyperlink>
+        </w:p>
+        <w:p>
+          <w:pPr>
+            <w:pStyle w:val="Verzeichnis3"/>
+            <w:tabs>
+              <w:tab w:val="right" w:leader="dot" w:pos="9062"/>
+            </w:tabs>
+            <w:rPr>
+              <w:rFonts w:eastAsiaTheme="minorEastAsia"/>
+              <w:noProof/>
+              <w:lang w:eastAsia="de-CH"/>
+            </w:rPr>
+          </w:pPr>
+          <w:hyperlink w:anchor="_Toc7784026" w:history="1">
+            <w:r>
+              <w:rPr>
+                <w:rStyle w:val="Hyperlink"/>
+                <w:noProof/>
+              </w:rPr>
+              <w:t>Mockup</w:t>
+            </w:r>
+            <w:r>
+              <w:rPr>
+                <w:noProof/>
+                <w:webHidden/>
+              </w:rPr>
+              <w:tab/>
+            </w:r>
+            <w:r>
+              <w:rPr>
+                <w:noProof/>
+                <w:webHidden/>
+              </w:rPr>
+              <w:fldChar w:fldCharType="begin"/>
+            </w:r>
+            <w:r>
+              <w:rPr>
+                <w:noProof/>
+                <w:webHidden/>
+              </w:rPr>
+              <w:instrText xml:space="preserve"> PAGEREF _Toc7784026 \h </w:instrText>
+            </w:r>
+            <w:r>
+              <w:rPr>
+                <w:noProof/>
+                <w:webHidden/>
+              </w:rPr>
+            </w:r>
+            <w:r>
+              <w:rPr>
+                <w:noProof/>
+                <w:webHidden/>
+              </w:rPr>
+              <w:fldChar w:fldCharType="separate"/>
+            </w:r>
+            <w:r>
+              <w:rPr>
+                <w:noProof/>
+                <w:webHidden/>
+              </w:rPr>
+              <w:t>3</w:t>
+            </w:r>
+            <w:r>
+              <w:rPr>
+                <w:noProof/>
+                <w:webHidden/>
+              </w:rPr>
+              <w:fldChar w:fldCharType="end"/>
+            </w:r>
+          </w:hyperlink>
+        </w:p>
+        <w:p>
+          <w:pPr>
+            <w:pStyle w:val="Verzeichnis3"/>
+            <w:tabs>
+              <w:tab w:val="right" w:leader="dot" w:pos="9062"/>
+            </w:tabs>
+            <w:rPr>
+              <w:rFonts w:eastAsiaTheme="minorEastAsia"/>
+              <w:noProof/>
+              <w:lang w:eastAsia="de-CH"/>
+            </w:rPr>
+          </w:pPr>
+          <w:hyperlink w:anchor="_Toc7784027" w:history="1">
+            <w:r>
+              <w:rPr>
+                <w:rStyle w:val="Hyperlink"/>
+                <w:noProof/>
+              </w:rPr>
+              <w:t>Use Case</w:t>
+            </w:r>
+            <w:r>
+              <w:rPr>
+                <w:noProof/>
+                <w:webHidden/>
+              </w:rPr>
+              <w:tab/>
+            </w:r>
+            <w:r>
+              <w:rPr>
+                <w:noProof/>
+                <w:webHidden/>
+              </w:rPr>
+              <w:fldChar w:fldCharType="begin"/>
+            </w:r>
+            <w:r>
+              <w:rPr>
+                <w:noProof/>
+                <w:webHidden/>
+              </w:rPr>
+              <w:instrText xml:space="preserve"> PAGEREF _Toc7784027 \h </w:instrText>
+            </w:r>
+            <w:r>
+              <w:rPr>
+                <w:noProof/>
+                <w:webHidden/>
+              </w:rPr>
+            </w:r>
+            <w:r>
+              <w:rPr>
+                <w:noProof/>
+                <w:webHidden/>
+              </w:rPr>
+              <w:fldChar w:fldCharType="separate"/>
+            </w:r>
+            <w:r>
+              <w:rPr>
+                <w:noProof/>
+                <w:webHidden/>
+              </w:rPr>
+              <w:t>4</w:t>
+            </w:r>
+            <w:r>
+              <w:rPr>
+                <w:noProof/>
+                <w:webHidden/>
+              </w:rPr>
+              <w:fldChar w:fldCharType="end"/>
+            </w:r>
+          </w:hyperlink>
+        </w:p>
+        <w:p>
+          <w:pPr>
+            <w:pStyle w:val="Verzeichnis3"/>
+            <w:tabs>
+              <w:tab w:val="right" w:leader="dot" w:pos="9062"/>
+            </w:tabs>
+            <w:rPr>
+              <w:rFonts w:eastAsiaTheme="minorEastAsia"/>
+              <w:noProof/>
+              <w:lang w:eastAsia="de-CH"/>
+            </w:rPr>
+          </w:pPr>
+          <w:hyperlink w:anchor="_Toc7784028" w:history="1">
+            <w:r>
+              <w:rPr>
+                <w:rStyle w:val="Hyperlink"/>
+                <w:noProof/>
+              </w:rPr>
+              <w:t>Aktivitätendiagram</w:t>
+            </w:r>
+            <w:r>
+              <w:rPr>
+                <w:noProof/>
+                <w:webHidden/>
+              </w:rPr>
+              <w:tab/>
+            </w:r>
+            <w:r>
+              <w:rPr>
+                <w:noProof/>
+                <w:webHidden/>
+              </w:rPr>
+              <w:fldChar w:fldCharType="begin"/>
+            </w:r>
+            <w:r>
+              <w:rPr>
+                <w:noProof/>
+                <w:webHidden/>
+              </w:rPr>
+              <w:instrText xml:space="preserve"> PAGEREF _Toc7784028 \h </w:instrText>
+            </w:r>
+            <w:r>
+              <w:rPr>
+                <w:noProof/>
+                <w:webHidden/>
+              </w:rPr>
+            </w:r>
+            <w:r>
+              <w:rPr>
+                <w:noProof/>
+                <w:webHidden/>
+              </w:rPr>
+              <w:fldChar w:fldCharType="separate"/>
+            </w:r>
+            <w:r>
+              <w:rPr>
+                <w:noProof/>
+                <w:webHidden/>
+              </w:rPr>
+              <w:t>4</w:t>
             </w:r>
             <w:r>
               <w:rPr>
@@ -348,13 +628,13 @@
               <w:lang w:eastAsia="de-CH"/>
             </w:rPr>
           </w:pPr>
-          <w:hyperlink w:anchor="_Toc7776193" w:history="1">
+          <w:hyperlink w:anchor="_Toc7784029" w:history="1">
             <w:r>
               <w:rPr>
                 <w:rStyle w:val="Hyperlink"/>
                 <w:noProof/>
               </w:rPr>
-              <w:t>Umsetzung</w:t>
+              <w:t>Installationsanleitung</w:t>
             </w:r>
             <w:r>
               <w:rPr>
@@ -375,7 +655,7 @@
                 <w:noProof/>
                 <w:webHidden/>
               </w:rPr>
-              <w:instrText xml:space="preserve"> PAGEREF _Toc7776193 \h </w:instrText>
+              <w:instrText xml:space="preserve"> PAGEREF _Toc7784029 \h </w:instrText>
             </w:r>
             <w:r>
               <w:rPr>
@@ -396,6 +676,76 @@
                 <w:webHidden/>
               </w:rPr>
               <w:t>4</w:t>
+            </w:r>
+            <w:r>
+              <w:rPr>
+                <w:noProof/>
+                <w:webHidden/>
+              </w:rPr>
+              <w:fldChar w:fldCharType="end"/>
+            </w:r>
+          </w:hyperlink>
+        </w:p>
+        <w:p>
+          <w:pPr>
+            <w:pStyle w:val="Verzeichnis2"/>
+            <w:tabs>
+              <w:tab w:val="right" w:leader="dot" w:pos="9062"/>
+            </w:tabs>
+            <w:rPr>
+              <w:rFonts w:eastAsiaTheme="minorEastAsia"/>
+              <w:noProof/>
+              <w:lang w:eastAsia="de-CH"/>
+            </w:rPr>
+          </w:pPr>
+          <w:hyperlink w:anchor="_Toc7784030" w:history="1">
+            <w:r>
+              <w:rPr>
+                <w:rStyle w:val="Hyperlink"/>
+                <w:noProof/>
+              </w:rPr>
+              <w:t>Testfälle</w:t>
+            </w:r>
+            <w:r>
+              <w:rPr>
+                <w:noProof/>
+                <w:webHidden/>
+              </w:rPr>
+              <w:tab/>
+            </w:r>
+            <w:r>
+              <w:rPr>
+                <w:noProof/>
+                <w:webHidden/>
+              </w:rPr>
+              <w:fldChar w:fldCharType="begin"/>
+            </w:r>
+            <w:r>
+              <w:rPr>
+                <w:noProof/>
+                <w:webHidden/>
+              </w:rPr>
+              <w:instrText xml:space="preserve"> PAGEREF _Toc7784030 \h </w:instrText>
+            </w:r>
+            <w:r>
+              <w:rPr>
+                <w:noProof/>
+                <w:webHidden/>
+              </w:rPr>
+            </w:r>
+            <w:r>
+              <w:rPr>
+                <w:noProof/>
+                <w:webHidden/>
+              </w:rPr>
+              <w:fldChar w:fldCharType="separate"/>
+            </w:r>
+            <w:r>
+              <w:rPr>
+                <w:noProof/>
+                <w:webHidden/>
+              </w:rPr>
+              <w:t>5</w:t>
             </w:r>
             <w:r>
               <w:rPr>
@@ -418,13 +768,13 @@
               <w:lang w:eastAsia="de-CH"/>
             </w:rPr>
           </w:pPr>
-          <w:hyperlink w:anchor="_Toc7776194" w:history="1">
+          <w:hyperlink w:anchor="_Toc7784031" w:history="1">
             <w:r>
               <w:rPr>
                 <w:rStyle w:val="Hyperlink"/>
                 <w:noProof/>
               </w:rPr>
-              <w:t>Coderichtlinien</w:t>
+              <w:t>Verbindungen suchen</w:t>
             </w:r>
             <w:r>
               <w:rPr>
@@ -445,7 +795,7 @@
                 <w:noProof/>
                 <w:webHidden/>
               </w:rPr>
-              <w:instrText xml:space="preserve"> PAGEREF _Toc7776194 \h </w:instrText>
+              <w:instrText xml:space="preserve"> PAGEREF _Toc7784031 \h </w:instrText>
             </w:r>
             <w:r>
               <w:rPr>
@@ -465,427 +815,7 @@
                 <w:noProof/>
                 <w:webHidden/>
               </w:rPr>
-              <w:t>4</w:t>
-            </w:r>
-            <w:r>
-              <w:rPr>
-                <w:noProof/>
-                <w:webHidden/>
-              </w:rPr>
-              <w:fldChar w:fldCharType="end"/>
-            </w:r>
-          </w:hyperlink>
-        </w:p>
-        <w:p>
-          <w:pPr>
-            <w:pStyle w:val="Verzeichnis3"/>
-            <w:tabs>
-              <w:tab w:val="right" w:leader="dot" w:pos="9062"/>
-            </w:tabs>
-            <w:rPr>
-              <w:rFonts w:eastAsiaTheme="minorEastAsia"/>
-              <w:noProof/>
-              <w:lang w:eastAsia="de-CH"/>
-            </w:rPr>
-          </w:pPr>
-          <w:hyperlink w:anchor="_Toc7776195" w:history="1">
-            <w:r>
-              <w:rPr>
-                <w:rStyle w:val="Hyperlink"/>
-                <w:noProof/>
-              </w:rPr>
-              <w:t>Mockup</w:t>
-            </w:r>
-            <w:r>
-              <w:rPr>
-                <w:noProof/>
-                <w:webHidden/>
-              </w:rPr>
-              <w:tab/>
-            </w:r>
-            <w:r>
-              <w:rPr>
-                <w:noProof/>
-                <w:webHidden/>
-              </w:rPr>
-              <w:fldChar w:fldCharType="begin"/>
-            </w:r>
-            <w:r>
-              <w:rPr>
-                <w:noProof/>
-                <w:webHidden/>
-              </w:rPr>
-              <w:instrText xml:space="preserve"> PAGEREF _Toc7776195 \h </w:instrText>
-            </w:r>
-            <w:r>
-              <w:rPr>
-                <w:noProof/>
-                <w:webHidden/>
-              </w:rPr>
-            </w:r>
-            <w:r>
-              <w:rPr>
-                <w:noProof/>
-                <w:webHidden/>
-              </w:rPr>
-              <w:fldChar w:fldCharType="separate"/>
-            </w:r>
-            <w:r>
-              <w:rPr>
-                <w:noProof/>
-                <w:webHidden/>
-              </w:rPr>
-              <w:t>4</w:t>
-            </w:r>
-            <w:r>
-              <w:rPr>
-                <w:noProof/>
-                <w:webHidden/>
-              </w:rPr>
-              <w:fldChar w:fldCharType="end"/>
-            </w:r>
-          </w:hyperlink>
-        </w:p>
-        <w:p>
-          <w:pPr>
-            <w:pStyle w:val="Verzeichnis3"/>
-            <w:tabs>
-              <w:tab w:val="right" w:leader="dot" w:pos="9062"/>
-            </w:tabs>
-            <w:rPr>
-              <w:rFonts w:eastAsiaTheme="minorEastAsia"/>
-              <w:noProof/>
-              <w:lang w:eastAsia="de-CH"/>
-            </w:rPr>
-          </w:pPr>
-          <w:hyperlink w:anchor="_Toc7776196" w:history="1">
-            <w:r>
-              <w:rPr>
-                <w:rStyle w:val="Hyperlink"/>
-                <w:noProof/>
-              </w:rPr>
-              <w:t>Use Case</w:t>
-            </w:r>
-            <w:r>
-              <w:rPr>
-                <w:noProof/>
-                <w:webHidden/>
-              </w:rPr>
-              <w:tab/>
-            </w:r>
-            <w:r>
-              <w:rPr>
-                <w:noProof/>
-                <w:webHidden/>
-              </w:rPr>
-              <w:fldChar w:fldCharType="begin"/>
-            </w:r>
-            <w:r>
-              <w:rPr>
-                <w:noProof/>
-                <w:webHidden/>
-              </w:rPr>
-              <w:instrText xml:space="preserve"> PAGEREF _Toc7776196 \h </w:instrText>
-            </w:r>
-            <w:r>
-              <w:rPr>
-                <w:noProof/>
-                <w:webHidden/>
-              </w:rPr>
-            </w:r>
-            <w:r>
-              <w:rPr>
-                <w:noProof/>
-                <w:webHidden/>
-              </w:rPr>
-              <w:fldChar w:fldCharType="separate"/>
-            </w:r>
-            <w:r>
-              <w:rPr>
-                <w:noProof/>
-                <w:webHidden/>
-              </w:rPr>
               <w:t>5</w:t>
-            </w:r>
-            <w:r>
-              <w:rPr>
-                <w:noProof/>
-                <w:webHidden/>
-              </w:rPr>
-              <w:fldChar w:fldCharType="end"/>
-            </w:r>
-          </w:hyperlink>
-        </w:p>
-        <w:p>
-          <w:pPr>
-            <w:pStyle w:val="Verzeichnis3"/>
-            <w:tabs>
-              <w:tab w:val="right" w:leader="dot" w:pos="9062"/>
-            </w:tabs>
-            <w:rPr>
-              <w:rFonts w:eastAsiaTheme="minorEastAsia"/>
-              <w:noProof/>
-              <w:lang w:eastAsia="de-CH"/>
-            </w:rPr>
-          </w:pPr>
-          <w:hyperlink w:anchor="_Toc7776197" w:history="1">
-            <w:r>
-              <w:rPr>
-                <w:rStyle w:val="Hyperlink"/>
-                <w:noProof/>
-              </w:rPr>
-              <w:t>Aktivitätendiagram</w:t>
-            </w:r>
-            <w:r>
-              <w:rPr>
-                <w:noProof/>
-                <w:webHidden/>
-              </w:rPr>
-              <w:tab/>
-            </w:r>
-            <w:r>
-              <w:rPr>
-                <w:noProof/>
-                <w:webHidden/>
-              </w:rPr>
-              <w:fldChar w:fldCharType="begin"/>
-            </w:r>
-            <w:r>
-              <w:rPr>
-                <w:noProof/>
-                <w:webHidden/>
-              </w:rPr>
-              <w:instrText xml:space="preserve"> PAGEREF _Toc7776197 \h </w:instrText>
-            </w:r>
-            <w:r>
-              <w:rPr>
-                <w:noProof/>
-                <w:webHidden/>
-              </w:rPr>
-            </w:r>
-            <w:r>
-              <w:rPr>
-                <w:noProof/>
-                <w:webHidden/>
-              </w:rPr>
-              <w:fldChar w:fldCharType="separate"/>
-            </w:r>
-            <w:r>
-              <w:rPr>
-                <w:noProof/>
-                <w:webHidden/>
-              </w:rPr>
-              <w:t>5</w:t>
-            </w:r>
-            <w:r>
-              <w:rPr>
-                <w:noProof/>
-                <w:webHidden/>
-              </w:rPr>
-              <w:fldChar w:fldCharType="end"/>
-            </w:r>
-          </w:hyperlink>
-        </w:p>
-        <w:p>
-          <w:pPr>
-            <w:pStyle w:val="Verzeichnis2"/>
-            <w:tabs>
-              <w:tab w:val="right" w:leader="dot" w:pos="9062"/>
-            </w:tabs>
-            <w:rPr>
-              <w:rFonts w:eastAsiaTheme="minorEastAsia"/>
-              <w:noProof/>
-              <w:lang w:eastAsia="de-CH"/>
-            </w:rPr>
-          </w:pPr>
-          <w:hyperlink w:anchor="_Toc7776198" w:history="1">
-            <w:r>
-              <w:rPr>
-                <w:rStyle w:val="Hyperlink"/>
-                <w:noProof/>
-              </w:rPr>
-              <w:t>Testfälle</w:t>
-            </w:r>
-            <w:r>
-              <w:rPr>
-                <w:noProof/>
-                <w:webHidden/>
-              </w:rPr>
-              <w:tab/>
-            </w:r>
-            <w:r>
-              <w:rPr>
-                <w:noProof/>
-                <w:webHidden/>
-              </w:rPr>
-              <w:fldChar w:fldCharType="begin"/>
-            </w:r>
-            <w:r>
-              <w:rPr>
-                <w:noProof/>
-                <w:webHidden/>
-              </w:rPr>
-              <w:instrText xml:space="preserve"> PAGEREF _Toc7776198 \h </w:instrText>
-            </w:r>
-            <w:r>
-              <w:rPr>
-                <w:noProof/>
-                <w:webHidden/>
-              </w:rPr>
-            </w:r>
-            <w:r>
-              <w:rPr>
-                <w:noProof/>
-                <w:webHidden/>
-              </w:rPr>
-              <w:fldChar w:fldCharType="separate"/>
-            </w:r>
-            <w:r>
-              <w:rPr>
-                <w:noProof/>
-                <w:webHidden/>
-              </w:rPr>
-              <w:t>6</w:t>
-            </w:r>
-            <w:r>
-              <w:rPr>
-                <w:noProof/>
-                <w:webHidden/>
-              </w:rPr>
-              <w:fldChar w:fldCharType="end"/>
-            </w:r>
-          </w:hyperlink>
-        </w:p>
-        <w:p>
-          <w:pPr>
-            <w:pStyle w:val="Verzeichnis3"/>
-            <w:tabs>
-              <w:tab w:val="right" w:leader="dot" w:pos="9062"/>
-            </w:tabs>
-            <w:rPr>
-              <w:rFonts w:eastAsiaTheme="minorEastAsia"/>
-              <w:noProof/>
-              <w:lang w:eastAsia="de-CH"/>
-            </w:rPr>
-          </w:pPr>
-          <w:hyperlink w:anchor="_Toc7776199" w:history="1">
-            <w:r>
-              <w:rPr>
-                <w:rStyle w:val="Hyperlink"/>
-                <w:noProof/>
-              </w:rPr>
-              <w:t>Verbindungen suchen</w:t>
-            </w:r>
-            <w:r>
-              <w:rPr>
-                <w:noProof/>
-                <w:webHidden/>
-              </w:rPr>
-              <w:tab/>
-            </w:r>
-            <w:r>
-              <w:rPr>
-                <w:noProof/>
-                <w:webHidden/>
-              </w:rPr>
-              <w:fldChar w:fldCharType="begin"/>
-            </w:r>
-            <w:r>
-              <w:rPr>
-                <w:noProof/>
-                <w:webHidden/>
-              </w:rPr>
-              <w:instrText xml:space="preserve"> PAGEREF _Toc7776199 \h </w:instrText>
-            </w:r>
-            <w:r>
-              <w:rPr>
-                <w:noProof/>
-                <w:webHidden/>
-              </w:rPr>
-            </w:r>
-            <w:r>
-              <w:rPr>
-                <w:noProof/>
-                <w:webHidden/>
-              </w:rPr>
-              <w:fldChar w:fldCharType="separate"/>
-            </w:r>
-            <w:r>
-              <w:rPr>
-                <w:noProof/>
-                <w:webHidden/>
-              </w:rPr>
-              <w:t>6</w:t>
-            </w:r>
-            <w:r>
-              <w:rPr>
-                <w:noProof/>
-                <w:webHidden/>
-              </w:rPr>
-              <w:fldChar w:fldCharType="end"/>
-            </w:r>
-          </w:hyperlink>
-        </w:p>
-        <w:p>
-          <w:pPr>
-            <w:pStyle w:val="Verzeichnis2"/>
-            <w:tabs>
-              <w:tab w:val="right" w:leader="dot" w:pos="9062"/>
-            </w:tabs>
-            <w:rPr>
-              <w:rFonts w:eastAsiaTheme="minorEastAsia"/>
-              <w:noProof/>
-              <w:lang w:eastAsia="de-CH"/>
-            </w:rPr>
-          </w:pPr>
-          <w:hyperlink w:anchor="_Toc7776200" w:history="1">
-            <w:r>
-              <w:rPr>
-                <w:rStyle w:val="Hyperlink"/>
-                <w:noProof/>
-              </w:rPr>
-              <w:t>Installationsanleitung</w:t>
-            </w:r>
-            <w:r>
-              <w:rPr>
-                <w:noProof/>
-                <w:webHidden/>
-              </w:rPr>
-              <w:tab/>
-            </w:r>
-            <w:r>
-              <w:rPr>
-                <w:noProof/>
-                <w:webHidden/>
-              </w:rPr>
-              <w:fldChar w:fldCharType="begin"/>
-            </w:r>
-            <w:r>
-              <w:rPr>
-                <w:noProof/>
-                <w:webHidden/>
-              </w:rPr>
-              <w:instrText xml:space="preserve"> PAGEREF _Toc7776200 \h </w:instrText>
-            </w:r>
-            <w:r>
-              <w:rPr>
-                <w:noProof/>
-                <w:webHidden/>
-              </w:rPr>
-            </w:r>
-            <w:r>
-              <w:rPr>
-                <w:noProof/>
-                <w:webHidden/>
-              </w:rPr>
-              <w:fldChar w:fldCharType="separate"/>
-            </w:r>
-            <w:r>
-              <w:rPr>
-                <w:noProof/>
-                <w:webHidden/>
-              </w:rPr>
-              <w:t>6</w:t>
             </w:r>
             <w:r>
               <w:rPr>
@@ -917,7 +847,7 @@
       <w:pPr>
         <w:pStyle w:val="berschrift2"/>
       </w:pPr>
-      <w:bookmarkStart w:id="0" w:name="_Toc7776189"/>
+      <w:bookmarkStart w:id="0" w:name="_Toc7784021"/>
       <w:r>
         <w:lastRenderedPageBreak/>
         <w:t>Einleitung</w:t>
@@ -940,12 +870,12 @@
       <w:r>
         <w:t>die Schweizer ÖV Verbindungen mit Zugdetails, Abfahrtszeit, Verspätung des Zuges und dem Abfahrtsgleis angezeigt werden. Zudem kann noch die Abfahrtstafel von einer Beliebigen Station angezeigt werden.</w:t>
       </w:r>
-      <w:bookmarkStart w:id="1" w:name="_Toc7776191"/>
     </w:p>
     <w:p>
       <w:pPr>
         <w:pStyle w:val="berschrift2"/>
       </w:pPr>
+      <w:bookmarkStart w:id="1" w:name="_Toc7784022"/>
       <w:r>
         <w:t>Anforderungen</w:t>
       </w:r>
@@ -962,10 +892,10 @@
           <w:noProof/>
         </w:rPr>
         <w:drawing>
-          <wp:inline distT="0" distB="0" distL="0" distR="0" wp14:anchorId="5922149A" wp14:editId="0B7D4246">
-            <wp:extent cx="5760720" cy="5599430"/>
-            <wp:effectExtent l="0" t="0" r="0" b="1270"/>
-            <wp:docPr id="16" name="Grafik 16"/>
+          <wp:inline distT="0" distB="0" distL="0" distR="0" wp14:anchorId="600143DF" wp14:editId="0E07DE36">
+            <wp:extent cx="5760720" cy="5533390"/>
+            <wp:effectExtent l="0" t="0" r="0" b="0"/>
+            <wp:docPr id="2" name="Grafik 2"/>
             <wp:cNvGraphicFramePr>
               <a:graphicFrameLocks xmlns:a="http://schemas.openxmlformats.org/drawingml/2006/main" noChangeAspect="1"/>
             </wp:cNvGraphicFramePr>
@@ -985,7 +915,7 @@
                   <pic:spPr>
                     <a:xfrm>
                       <a:off x="0" y="0"/>
-                      <a:ext cx="5760720" cy="5599430"/>
+                      <a:ext cx="5760720" cy="5533390"/>
                     </a:xfrm>
                     <a:prstGeom prst="rect">
                       <a:avLst/>
@@ -1003,11 +933,23 @@
       <w:pPr>
         <w:pStyle w:val="berschrift3"/>
       </w:pPr>
-      <w:bookmarkStart w:id="2" w:name="_Toc7776192"/>
+      <w:bookmarkStart w:id="2" w:name="_Toc7784023"/>
       <w:r>
         <w:t>Bekannte Fehler/Bugs</w:t>
       </w:r>
       <w:bookmarkEnd w:id="2"/>
+    </w:p>
+    <w:p>
+      <w:pPr>
+        <w:pStyle w:val="Listenabsatz"/>
+        <w:numPr>
+          <w:ilvl w:val="0"/>
+          <w:numId w:val="9"/>
+        </w:numPr>
+      </w:pPr>
+      <w:r>
+        <w:t>Das Anzeigen der Stationen in Google Maps lädt sehr langsam.</w:t>
+      </w:r>
     </w:p>
     <w:p/>
     <w:p>
@@ -1059,10 +1001,16 @@
       </w:r>
       <w:proofErr w:type="spellEnd"/>
       <w:r>
-        <w:t>» und «txtStation»</w:t>
-      </w:r>
-      <w:bookmarkStart w:id="3" w:name="_GoBack"/>
-      <w:bookmarkEnd w:id="3"/>
+        <w:t>» und «</w:t>
+      </w:r>
+      <w:proofErr w:type="spellStart"/>
+      <w:r>
+        <w:t>txtStation</w:t>
+      </w:r>
+      <w:proofErr w:type="spellEnd"/>
+      <w:r>
+        <w:t>»</w:t>
+      </w:r>
       <w:r>
         <w:t xml:space="preserve"> gegeben hätte.  </w:t>
       </w:r>
@@ -1074,22 +1022,22 @@
       <w:pPr>
         <w:pStyle w:val="berschrift2"/>
       </w:pPr>
-      <w:bookmarkStart w:id="4" w:name="_Toc7776193"/>
+      <w:bookmarkStart w:id="3" w:name="_Toc7784024"/>
       <w:r>
         <w:lastRenderedPageBreak/>
         <w:t>Umsetzung</w:t>
       </w:r>
-      <w:bookmarkEnd w:id="4"/>
+      <w:bookmarkEnd w:id="3"/>
     </w:p>
     <w:p>
       <w:pPr>
         <w:pStyle w:val="berschrift3"/>
       </w:pPr>
-      <w:bookmarkStart w:id="5" w:name="_Toc7776194"/>
+      <w:bookmarkStart w:id="4" w:name="_Toc7784025"/>
       <w:r>
         <w:t>Coderichtlinien</w:t>
       </w:r>
-      <w:bookmarkEnd w:id="5"/>
+      <w:bookmarkEnd w:id="4"/>
     </w:p>
     <w:p>
       <w:pPr>
@@ -1390,94 +1338,13 @@
     </w:p>
     <w:p>
       <w:pPr>
-        <w:rPr>
-          <w:b/>
-          <w:u w:val="single"/>
-        </w:rPr>
-      </w:pPr>
-    </w:p>
-    <w:p>
-      <w:pPr>
-        <w:rPr>
-          <w:b/>
-          <w:u w:val="single"/>
-        </w:rPr>
-      </w:pPr>
-    </w:p>
-    <w:p>
-      <w:pPr>
-        <w:rPr>
-          <w:b/>
-          <w:u w:val="single"/>
-        </w:rPr>
-      </w:pPr>
-    </w:p>
-    <w:p>
-      <w:pPr>
-        <w:rPr>
-          <w:b/>
-          <w:u w:val="single"/>
-        </w:rPr>
-      </w:pPr>
-    </w:p>
-    <w:p>
-      <w:pPr>
-        <w:rPr>
-          <w:b/>
-          <w:u w:val="single"/>
-        </w:rPr>
-      </w:pPr>
-    </w:p>
-    <w:p>
-      <w:pPr>
-        <w:rPr>
-          <w:b/>
-          <w:u w:val="single"/>
-        </w:rPr>
-      </w:pPr>
-    </w:p>
-    <w:p>
-      <w:pPr>
-        <w:rPr>
-          <w:b/>
-          <w:u w:val="single"/>
-        </w:rPr>
-      </w:pPr>
-    </w:p>
-    <w:p>
-      <w:pPr>
-        <w:rPr>
-          <w:b/>
-          <w:u w:val="single"/>
-        </w:rPr>
-      </w:pPr>
-    </w:p>
-    <w:p>
-      <w:pPr>
-        <w:rPr>
-          <w:b/>
-          <w:u w:val="single"/>
-        </w:rPr>
-      </w:pPr>
-    </w:p>
-    <w:p>
-      <w:pPr>
-        <w:rPr>
-          <w:b/>
-          <w:u w:val="single"/>
-        </w:rPr>
-      </w:pPr>
-    </w:p>
-    <w:p>
-      <w:pPr>
         <w:pStyle w:val="berschrift3"/>
       </w:pPr>
-      <w:bookmarkStart w:id="6" w:name="_Toc7776195"/>
-      <w:r>
-        <w:lastRenderedPageBreak/>
+      <w:bookmarkStart w:id="5" w:name="_Toc7784026"/>
+      <w:r>
         <w:t>Mockup</w:t>
       </w:r>
-      <w:bookmarkEnd w:id="6"/>
+      <w:bookmarkEnd w:id="5"/>
     </w:p>
     <w:p>
       <w:r>
@@ -1531,7 +1398,7 @@
       <w:pPr>
         <w:pStyle w:val="berschrift3"/>
       </w:pPr>
-      <w:bookmarkStart w:id="7" w:name="_Toc7776196"/>
+      <w:bookmarkStart w:id="6" w:name="_Toc7784027"/>
       <w:r>
         <w:rPr>
           <w:rStyle w:val="berschrift3Zchn"/>
@@ -1541,7 +1408,7 @@
       <w:r>
         <w:t xml:space="preserve"> Case</w:t>
       </w:r>
-      <w:bookmarkEnd w:id="7"/>
+      <w:bookmarkEnd w:id="6"/>
     </w:p>
     <w:p>
       <w:r>
@@ -1597,11 +1464,11 @@
       <w:pPr>
         <w:pStyle w:val="berschrift3"/>
       </w:pPr>
-      <w:bookmarkStart w:id="8" w:name="_Toc7776197"/>
+      <w:bookmarkStart w:id="7" w:name="_Toc7784028"/>
       <w:r>
         <w:t>Aktivitätendiagram</w:t>
       </w:r>
-      <w:bookmarkEnd w:id="8"/>
+      <w:bookmarkEnd w:id="7"/>
     </w:p>
     <w:p>
       <w:pPr>
@@ -1653,6 +1520,43 @@
           </wp:inline>
         </w:drawing>
       </w:r>
+    </w:p>
+    <w:p>
+      <w:pPr>
+        <w:rPr>
+          <w:rStyle w:val="berschrift2Zchn"/>
+          <w:rFonts w:asciiTheme="minorHAnsi" w:eastAsiaTheme="minorHAnsi" w:hAnsiTheme="minorHAnsi" w:cstheme="minorBidi"/>
+          <w:color w:val="auto"/>
+          <w:sz w:val="22"/>
+          <w:szCs w:val="22"/>
+        </w:rPr>
+      </w:pPr>
+    </w:p>
+    <w:p>
+      <w:pPr>
+        <w:pStyle w:val="berschrift2"/>
+      </w:pPr>
+      <w:bookmarkStart w:id="8" w:name="_Toc7784029"/>
+      <w:r>
+        <w:t>Installationsanleitung</w:t>
+      </w:r>
+      <w:bookmarkEnd w:id="8"/>
+    </w:p>
+    <w:p>
+      <w:bookmarkStart w:id="9" w:name="_GoBack"/>
+      <w:bookmarkEnd w:id="9"/>
+    </w:p>
+    <w:p/>
+    <w:p>
+      <w:pPr>
+        <w:rPr>
+          <w:rStyle w:val="berschrift2Zchn"/>
+          <w:rFonts w:asciiTheme="minorHAnsi" w:eastAsiaTheme="minorHAnsi" w:hAnsiTheme="minorHAnsi" w:cstheme="minorBidi"/>
+          <w:color w:val="auto"/>
+          <w:sz w:val="22"/>
+          <w:szCs w:val="22"/>
+        </w:rPr>
+      </w:pPr>
       <w:r>
         <w:rPr>
           <w:rStyle w:val="berschrift2Zchn"/>
@@ -1671,7 +1575,7 @@
           <w:rStyle w:val="berschrift2Zchn"/>
         </w:rPr>
       </w:pPr>
-      <w:bookmarkStart w:id="9" w:name="_Toc7776198"/>
+      <w:bookmarkStart w:id="10" w:name="_Toc7784030"/>
       <w:r>
         <w:rPr>
           <w:rStyle w:val="berschrift2Zchn"/>
@@ -1679,17 +1583,17 @@
         <w:lastRenderedPageBreak/>
         <w:t>Testfälle</w:t>
       </w:r>
-      <w:bookmarkEnd w:id="9"/>
+      <w:bookmarkEnd w:id="10"/>
     </w:p>
     <w:p>
       <w:pPr>
         <w:pStyle w:val="berschrift3"/>
       </w:pPr>
-      <w:bookmarkStart w:id="10" w:name="_Toc7776199"/>
+      <w:bookmarkStart w:id="11" w:name="_Toc7784031"/>
       <w:r>
         <w:t>Verbindungen suchen</w:t>
       </w:r>
-      <w:bookmarkEnd w:id="10"/>
+      <w:bookmarkEnd w:id="11"/>
     </w:p>
     <w:p/>
     <w:p>
@@ -1698,6 +1602,15 @@
       </w:pPr>
       <w:r>
         <w:t>Anforderungen</w:t>
+      </w:r>
+    </w:p>
+    <w:p/>
+    <w:p>
+      <w:r>
+        <w:t xml:space="preserve">A001 und </w:t>
+      </w:r>
+      <w:r>
+        <w:t>A004</w:t>
       </w:r>
     </w:p>
     <w:tbl>
@@ -1727,10 +1640,7 @@
           </w:tcPr>
           <w:p>
             <w:r>
-              <w:t xml:space="preserve">Ich habe </w:t>
-            </w:r>
-            <w:r>
-              <w:t>das Suchfeld von selektiert</w:t>
+              <w:t>Ich habe das Suchfeld von selektiert</w:t>
             </w:r>
           </w:p>
         </w:tc>
@@ -1774,175 +1684,7 @@
           </w:tcPr>
           <w:p>
             <w:r>
-              <w:t xml:space="preserve">Werden Alle Stationen </w:t>
-            </w:r>
-            <w:r>
-              <w:t>angezeigt, welche mit «L» beginnen</w:t>
-            </w:r>
-          </w:p>
-        </w:tc>
-      </w:tr>
-    </w:tbl>
-    <w:p/>
-    <w:tbl>
-      <w:tblPr>
-        <w:tblStyle w:val="Tabellenraster"/>
-        <w:tblW w:w="0" w:type="auto"/>
-        <w:tblLook w:val="04A0" w:firstRow="1" w:lastRow="0" w:firstColumn="1" w:lastColumn="0" w:noHBand="0" w:noVBand="1"/>
-      </w:tblPr>
-      <w:tblGrid>
-        <w:gridCol w:w="2122"/>
-        <w:gridCol w:w="6940"/>
-      </w:tblGrid>
-      <w:tr>
-        <w:tc>
-          <w:tcPr>
-            <w:tcW w:w="2122" w:type="dxa"/>
-          </w:tcPr>
-          <w:p>
-            <w:r>
-              <w:t>Gegeben sei</w:t>
-            </w:r>
-          </w:p>
-        </w:tc>
-        <w:tc>
-          <w:tcPr>
-            <w:tcW w:w="6940" w:type="dxa"/>
-          </w:tcPr>
-          <w:p>
-            <w:r>
-              <w:t>Ich habe im Suchfeld «Von:» die Station «Sursee» ausgewählt und habe im Suchfeld «Nach:» «Luz» eingegeben</w:t>
-            </w:r>
-          </w:p>
-        </w:tc>
-      </w:tr>
-      <w:tr>
-        <w:tc>
-          <w:tcPr>
-            <w:tcW w:w="2122" w:type="dxa"/>
-          </w:tcPr>
-          <w:p>
-            <w:r>
-              <w:t>Wenn</w:t>
-            </w:r>
-          </w:p>
-        </w:tc>
-        <w:tc>
-          <w:tcPr>
-            <w:tcW w:w="6940" w:type="dxa"/>
-          </w:tcPr>
-          <w:p>
-            <w:r>
-              <w:t>Ich die Pfeiltaste nach unten drücke und darauf mit Enter bestätige</w:t>
-            </w:r>
-          </w:p>
-        </w:tc>
-      </w:tr>
-      <w:tr>
-        <w:tc>
-          <w:tcPr>
-            <w:tcW w:w="2122" w:type="dxa"/>
-          </w:tcPr>
-          <w:p>
-            <w:r>
-              <w:t>Dann</w:t>
-            </w:r>
-          </w:p>
-        </w:tc>
-        <w:tc>
-          <w:tcPr>
-            <w:tcW w:w="6940" w:type="dxa"/>
-          </w:tcPr>
-          <w:p>
-            <w:r>
-              <w:t>Wird im Suchfeld «Luzern» angezeigt, die Vorschläge verschwinden und die nächsten vier Verbindungen von Sursee nach Luzern werden angezeigt.</w:t>
-            </w:r>
-          </w:p>
-        </w:tc>
-      </w:tr>
-    </w:tbl>
-    <w:p/>
-    <w:tbl>
-      <w:tblPr>
-        <w:tblStyle w:val="Tabellenraster"/>
-        <w:tblW w:w="0" w:type="auto"/>
-        <w:tblLook w:val="04A0" w:firstRow="1" w:lastRow="0" w:firstColumn="1" w:lastColumn="0" w:noHBand="0" w:noVBand="1"/>
-      </w:tblPr>
-      <w:tblGrid>
-        <w:gridCol w:w="2122"/>
-        <w:gridCol w:w="6940"/>
-      </w:tblGrid>
-      <w:tr>
-        <w:tc>
-          <w:tcPr>
-            <w:tcW w:w="2122" w:type="dxa"/>
-          </w:tcPr>
-          <w:p>
-            <w:r>
-              <w:t>Gegeben sei</w:t>
-            </w:r>
-          </w:p>
-        </w:tc>
-        <w:tc>
-          <w:tcPr>
-            <w:tcW w:w="6940" w:type="dxa"/>
-          </w:tcPr>
-          <w:p>
-            <w:r>
-              <w:t xml:space="preserve">Ich habe auf der Fahrplanseite </w:t>
-            </w:r>
-            <w:r>
-              <w:t>«Luz» in die Suchleiste eingegeben</w:t>
-            </w:r>
-          </w:p>
-        </w:tc>
-      </w:tr>
-      <w:tr>
-        <w:tc>
-          <w:tcPr>
-            <w:tcW w:w="2122" w:type="dxa"/>
-          </w:tcPr>
-          <w:p>
-            <w:r>
-              <w:t>Wenn</w:t>
-            </w:r>
-          </w:p>
-        </w:tc>
-        <w:tc>
-          <w:tcPr>
-            <w:tcW w:w="6940" w:type="dxa"/>
-          </w:tcPr>
-          <w:p>
-            <w:r>
-              <w:t xml:space="preserve">Ich </w:t>
-            </w:r>
-            <w:r>
-              <w:t>Luzern</w:t>
-            </w:r>
-            <w:r>
-              <w:t xml:space="preserve"> auswähle</w:t>
-            </w:r>
-          </w:p>
-        </w:tc>
-      </w:tr>
-      <w:tr>
-        <w:tc>
-          <w:tcPr>
-            <w:tcW w:w="2122" w:type="dxa"/>
-          </w:tcPr>
-          <w:p>
-            <w:r>
-              <w:t>Dann</w:t>
-            </w:r>
-          </w:p>
-        </w:tc>
-        <w:tc>
-          <w:tcPr>
-            <w:tcW w:w="6940" w:type="dxa"/>
-          </w:tcPr>
-          <w:p>
-            <w:r>
-              <w:t>Werden die Verbindungen von Luzern angezeigt</w:t>
+              <w:t>Werden Alle Stationen angezeigt, welche mit «L» beginnen</w:t>
             </w:r>
           </w:p>
         </w:tc>
@@ -1950,11 +1692,8 @@
     </w:tbl>
     <w:p/>
     <w:p>
-      <w:pPr>
-        <w:pStyle w:val="berschrift4"/>
-      </w:pPr>
-      <w:r>
-        <w:t>Zusatz (Wechselbutton)</w:t>
+      <w:r>
+        <w:t>A002</w:t>
       </w:r>
     </w:p>
     <w:tbl>
@@ -1984,7 +1723,13 @@
           </w:tcPr>
           <w:p>
             <w:r>
-              <w:t>Ich habe im Suchfeld «Von:» «Luzern» und im Suchfeld «Nach:» «Sursee» eingegeben</w:t>
+              <w:t xml:space="preserve">Ich habe </w:t>
+            </w:r>
+            <w:r>
+              <w:t xml:space="preserve">als Start-Bahnhof Luzern und als Zielstation Sursee </w:t>
+            </w:r>
+            <w:r>
+              <w:t>geschrieben</w:t>
             </w:r>
           </w:p>
         </w:tc>
@@ -2006,7 +1751,7 @@
           </w:tcPr>
           <w:p>
             <w:r>
-              <w:t>Ich auf den Button mit den Pfeilen klicke</w:t>
+              <w:t>Ich auf den Suchknopf klicke</w:t>
             </w:r>
           </w:p>
         </w:tc>
@@ -2028,7 +1773,7 @@
           </w:tcPr>
           <w:p>
             <w:r>
-              <w:t>Wird deren Inhalt getauscht, d.h. im Suchfeld «Von:» steht dann «Sursee» und im Suchfeld «Nach:» «Luzern»</w:t>
+              <w:t>Werden die nächsten vier Verbindungen von Luzern nach Sursee angezeigt</w:t>
             </w:r>
           </w:p>
         </w:tc>
@@ -2036,50 +1781,349 @@
     </w:tbl>
     <w:p>
       <w:pPr>
-        <w:rPr>
-          <w:rStyle w:val="berschrift2Zchn"/>
-        </w:rPr>
+        <w:jc w:val="both"/>
       </w:pPr>
     </w:p>
     <w:p>
-      <w:pPr>
-        <w:rPr>
-          <w:rStyle w:val="berschrift2Zchn"/>
-        </w:rPr>
-      </w:pPr>
+      <w:r>
+        <w:t>A003</w:t>
+      </w:r>
     </w:p>
-    <w:p>
-      <w:pPr>
-        <w:rPr>
-          <w:rStyle w:val="berschrift2Zchn"/>
-        </w:rPr>
-      </w:pPr>
-    </w:p>
-    <w:p>
-      <w:pPr>
-        <w:rPr>
-          <w:rStyle w:val="berschrift2Zchn"/>
-        </w:rPr>
-      </w:pPr>
-    </w:p>
+    <w:tbl>
+      <w:tblPr>
+        <w:tblStyle w:val="Tabellenraster"/>
+        <w:tblW w:w="0" w:type="auto"/>
+        <w:tblLook w:val="04A0" w:firstRow="1" w:lastRow="0" w:firstColumn="1" w:lastColumn="0" w:noHBand="0" w:noVBand="1"/>
+      </w:tblPr>
+      <w:tblGrid>
+        <w:gridCol w:w="2122"/>
+        <w:gridCol w:w="6940"/>
+      </w:tblGrid>
+      <w:tr>
+        <w:tc>
+          <w:tcPr>
+            <w:tcW w:w="2122" w:type="dxa"/>
+          </w:tcPr>
+          <w:p>
+            <w:r>
+              <w:t>Gegeben sei</w:t>
+            </w:r>
+          </w:p>
+        </w:tc>
+        <w:tc>
+          <w:tcPr>
+            <w:tcW w:w="6940" w:type="dxa"/>
+          </w:tcPr>
+          <w:p>
+            <w:r>
+              <w:t>Ich habe auf der Fahrplanseite «Luz» in die Suchleiste eingegeben</w:t>
+            </w:r>
+          </w:p>
+        </w:tc>
+      </w:tr>
+      <w:tr>
+        <w:tc>
+          <w:tcPr>
+            <w:tcW w:w="2122" w:type="dxa"/>
+          </w:tcPr>
+          <w:p>
+            <w:r>
+              <w:t>Wenn</w:t>
+            </w:r>
+          </w:p>
+        </w:tc>
+        <w:tc>
+          <w:tcPr>
+            <w:tcW w:w="6940" w:type="dxa"/>
+          </w:tcPr>
+          <w:p>
+            <w:r>
+              <w:t>Ich Luzern auswähle</w:t>
+            </w:r>
+          </w:p>
+        </w:tc>
+      </w:tr>
+      <w:tr>
+        <w:tc>
+          <w:tcPr>
+            <w:tcW w:w="2122" w:type="dxa"/>
+          </w:tcPr>
+          <w:p>
+            <w:r>
+              <w:t>Dann</w:t>
+            </w:r>
+          </w:p>
+        </w:tc>
+        <w:tc>
+          <w:tcPr>
+            <w:tcW w:w="6940" w:type="dxa"/>
+          </w:tcPr>
+          <w:p>
+            <w:r>
+              <w:t>Werden die Verbindungen von Luzern angezeigt</w:t>
+            </w:r>
+          </w:p>
+        </w:tc>
+      </w:tr>
+    </w:tbl>
     <w:p/>
     <w:p>
-      <w:pPr>
-        <w:pStyle w:val="berschrift2"/>
-      </w:pPr>
-      <w:bookmarkStart w:id="11" w:name="_Toc7776200"/>
-      <w:r>
-        <w:t>Installationsanleitung</w:t>
-      </w:r>
-      <w:bookmarkEnd w:id="11"/>
+      <w:r>
+        <w:t>A006</w:t>
+      </w:r>
     </w:p>
+    <w:tbl>
+      <w:tblPr>
+        <w:tblStyle w:val="Tabellenraster"/>
+        <w:tblW w:w="0" w:type="auto"/>
+        <w:tblLook w:val="04A0" w:firstRow="1" w:lastRow="0" w:firstColumn="1" w:lastColumn="0" w:noHBand="0" w:noVBand="1"/>
+      </w:tblPr>
+      <w:tblGrid>
+        <w:gridCol w:w="2122"/>
+        <w:gridCol w:w="6940"/>
+      </w:tblGrid>
+      <w:tr>
+        <w:tc>
+          <w:tcPr>
+            <w:tcW w:w="2122" w:type="dxa"/>
+          </w:tcPr>
+          <w:p>
+            <w:r>
+              <w:t>Gegeben sei</w:t>
+            </w:r>
+          </w:p>
+        </w:tc>
+        <w:tc>
+          <w:tcPr>
+            <w:tcW w:w="6940" w:type="dxa"/>
+          </w:tcPr>
+          <w:p>
+            <w:r>
+              <w:t>Ich habe auf der Fahrplanseite «Luz» in die Suchleiste eingegeben</w:t>
+            </w:r>
+          </w:p>
+        </w:tc>
+      </w:tr>
+      <w:tr>
+        <w:tc>
+          <w:tcPr>
+            <w:tcW w:w="2122" w:type="dxa"/>
+          </w:tcPr>
+          <w:p>
+            <w:r>
+              <w:t>Wenn</w:t>
+            </w:r>
+          </w:p>
+        </w:tc>
+        <w:tc>
+          <w:tcPr>
+            <w:tcW w:w="6940" w:type="dxa"/>
+          </w:tcPr>
+          <w:p>
+            <w:r>
+              <w:t>Ich Luzern auswähle</w:t>
+            </w:r>
+          </w:p>
+        </w:tc>
+      </w:tr>
+      <w:tr>
+        <w:tc>
+          <w:tcPr>
+            <w:tcW w:w="2122" w:type="dxa"/>
+          </w:tcPr>
+          <w:p>
+            <w:r>
+              <w:t>Dann</w:t>
+            </w:r>
+          </w:p>
+        </w:tc>
+        <w:tc>
+          <w:tcPr>
+            <w:tcW w:w="6940" w:type="dxa"/>
+          </w:tcPr>
+          <w:p>
+            <w:r>
+              <w:t>Werden die Verbindungen von Luzern angezeigt</w:t>
+            </w:r>
+          </w:p>
+        </w:tc>
+      </w:tr>
+    </w:tbl>
     <w:p/>
+    <w:p>
+      <w:r>
+        <w:t>Zusatz (Wechsel Button)</w:t>
+      </w:r>
+    </w:p>
+    <w:tbl>
+      <w:tblPr>
+        <w:tblStyle w:val="Tabellenraster"/>
+        <w:tblW w:w="0" w:type="auto"/>
+        <w:tblLook w:val="04A0" w:firstRow="1" w:lastRow="0" w:firstColumn="1" w:lastColumn="0" w:noHBand="0" w:noVBand="1"/>
+      </w:tblPr>
+      <w:tblGrid>
+        <w:gridCol w:w="2122"/>
+        <w:gridCol w:w="6940"/>
+      </w:tblGrid>
+      <w:tr>
+        <w:tc>
+          <w:tcPr>
+            <w:tcW w:w="2122" w:type="dxa"/>
+          </w:tcPr>
+          <w:p>
+            <w:r>
+              <w:t>Gegeben sei</w:t>
+            </w:r>
+          </w:p>
+        </w:tc>
+        <w:tc>
+          <w:tcPr>
+            <w:tcW w:w="6940" w:type="dxa"/>
+          </w:tcPr>
+          <w:p>
+            <w:r>
+              <w:t>Ich habe im Suchfeld «Von:» «Luzern» und im Suchfeld «Nach:» «Sursee» eingegeben</w:t>
+            </w:r>
+          </w:p>
+        </w:tc>
+      </w:tr>
+      <w:tr>
+        <w:tc>
+          <w:tcPr>
+            <w:tcW w:w="2122" w:type="dxa"/>
+          </w:tcPr>
+          <w:p>
+            <w:r>
+              <w:t>Wenn</w:t>
+            </w:r>
+          </w:p>
+        </w:tc>
+        <w:tc>
+          <w:tcPr>
+            <w:tcW w:w="6940" w:type="dxa"/>
+          </w:tcPr>
+          <w:p>
+            <w:r>
+              <w:t>Ich auf den Button mit den Pfeilen klicke</w:t>
+            </w:r>
+          </w:p>
+        </w:tc>
+      </w:tr>
+      <w:tr>
+        <w:tc>
+          <w:tcPr>
+            <w:tcW w:w="2122" w:type="dxa"/>
+          </w:tcPr>
+          <w:p>
+            <w:r>
+              <w:t>Dann</w:t>
+            </w:r>
+          </w:p>
+        </w:tc>
+        <w:tc>
+          <w:tcPr>
+            <w:tcW w:w="6940" w:type="dxa"/>
+          </w:tcPr>
+          <w:p>
+            <w:r>
+              <w:t>Wird deren Inhalt getauscht, d.h. im Suchfeld «Von:» steht dann «Sursee» und im Suchfeld «Nach:» «Luzern»</w:t>
+            </w:r>
+          </w:p>
+        </w:tc>
+      </w:tr>
+    </w:tbl>
     <w:p/>
-    <w:p/>
-    <w:p/>
-    <w:p/>
-    <w:p/>
-    <w:p/>
+    <w:p>
+      <w:r>
+        <w:t>Zusatz</w:t>
+      </w:r>
+      <w:r>
+        <w:t xml:space="preserve"> (</w:t>
+      </w:r>
+      <w:r>
+        <w:t>Pfeil- und Entertasten</w:t>
+      </w:r>
+      <w:r>
+        <w:t>)</w:t>
+      </w:r>
+    </w:p>
+    <w:tbl>
+      <w:tblPr>
+        <w:tblStyle w:val="Tabellenraster"/>
+        <w:tblW w:w="0" w:type="auto"/>
+        <w:tblLook w:val="04A0" w:firstRow="1" w:lastRow="0" w:firstColumn="1" w:lastColumn="0" w:noHBand="0" w:noVBand="1"/>
+      </w:tblPr>
+      <w:tblGrid>
+        <w:gridCol w:w="2122"/>
+        <w:gridCol w:w="6940"/>
+      </w:tblGrid>
+      <w:tr>
+        <w:tc>
+          <w:tcPr>
+            <w:tcW w:w="2122" w:type="dxa"/>
+          </w:tcPr>
+          <w:p>
+            <w:r>
+              <w:t>Gegeben sei</w:t>
+            </w:r>
+          </w:p>
+        </w:tc>
+        <w:tc>
+          <w:tcPr>
+            <w:tcW w:w="6940" w:type="dxa"/>
+          </w:tcPr>
+          <w:p>
+            <w:r>
+              <w:t>Ich habe im Suchfeld «Von:» die Station «Sursee» ausgewählt und habe im Suchfeld «Nach:» «Luz» eingegeben</w:t>
+            </w:r>
+          </w:p>
+        </w:tc>
+      </w:tr>
+      <w:tr>
+        <w:tc>
+          <w:tcPr>
+            <w:tcW w:w="2122" w:type="dxa"/>
+          </w:tcPr>
+          <w:p>
+            <w:r>
+              <w:t>Wenn</w:t>
+            </w:r>
+          </w:p>
+        </w:tc>
+        <w:tc>
+          <w:tcPr>
+            <w:tcW w:w="6940" w:type="dxa"/>
+          </w:tcPr>
+          <w:p>
+            <w:r>
+              <w:t>Ich die Pfeiltaste nach unten drücke und darauf mit Enter bestätige</w:t>
+            </w:r>
+          </w:p>
+        </w:tc>
+      </w:tr>
+      <w:tr>
+        <w:tc>
+          <w:tcPr>
+            <w:tcW w:w="2122" w:type="dxa"/>
+          </w:tcPr>
+          <w:p>
+            <w:r>
+              <w:t>Dann</w:t>
+            </w:r>
+          </w:p>
+        </w:tc>
+        <w:tc>
+          <w:tcPr>
+            <w:tcW w:w="6940" w:type="dxa"/>
+          </w:tcPr>
+          <w:p>
+            <w:r>
+              <w:t>Wird im Suchfeld «Luzern» angezeigt, die Vorschläge verschwinden und die nächsten vier Verbindungen von Sursee nach Luzern werden angezeigt.</w:t>
+            </w:r>
+          </w:p>
+        </w:tc>
+      </w:tr>
+    </w:tbl>
     <w:p/>
     <w:p/>
     <w:sectPr>
@@ -2561,6 +2605,118 @@
     </w:lvl>
   </w:abstractNum>
   <w:abstractNum w:abstractNumId="3" w15:restartNumberingAfterBreak="0">
+    <w:nsid w:val="37E22489"/>
+    <w:multiLevelType w:val="hybridMultilevel"/>
+    <w:tmpl w:val="81BA2E52"/>
+    <w:lvl w:ilvl="0" w:tplc="09485D4C">
+      <w:numFmt w:val="bullet"/>
+      <w:lvlText w:val=""/>
+      <w:lvlJc w:val="left"/>
+      <w:pPr>
+        <w:ind w:left="720" w:hanging="360"/>
+      </w:pPr>
+      <w:rPr>
+        <w:rFonts w:ascii="Wingdings" w:eastAsiaTheme="minorHAnsi" w:hAnsi="Wingdings" w:cstheme="minorBidi" w:hint="default"/>
+      </w:rPr>
+    </w:lvl>
+    <w:lvl w:ilvl="1" w:tplc="08070003" w:tentative="1">
+      <w:start w:val="1"/>
+      <w:numFmt w:val="bullet"/>
+      <w:lvlText w:val="o"/>
+      <w:lvlJc w:val="left"/>
+      <w:pPr>
+        <w:ind w:left="1440" w:hanging="360"/>
+      </w:pPr>
+      <w:rPr>
+        <w:rFonts w:ascii="Courier New" w:hAnsi="Courier New" w:cs="Courier New" w:hint="default"/>
+      </w:rPr>
+    </w:lvl>
+    <w:lvl w:ilvl="2" w:tplc="08070005" w:tentative="1">
+      <w:start w:val="1"/>
+      <w:numFmt w:val="bullet"/>
+      <w:lvlText w:val=""/>
+      <w:lvlJc w:val="left"/>
+      <w:pPr>
+        <w:ind w:left="2160" w:hanging="360"/>
+      </w:pPr>
+      <w:rPr>
+        <w:rFonts w:ascii="Wingdings" w:hAnsi="Wingdings" w:hint="default"/>
+      </w:rPr>
+    </w:lvl>
+    <w:lvl w:ilvl="3" w:tplc="08070001" w:tentative="1">
+      <w:start w:val="1"/>
+      <w:numFmt w:val="bullet"/>
+      <w:lvlText w:val=""/>
+      <w:lvlJc w:val="left"/>
+      <w:pPr>
+        <w:ind w:left="2880" w:hanging="360"/>
+      </w:pPr>
+      <w:rPr>
+        <w:rFonts w:ascii="Symbol" w:hAnsi="Symbol" w:hint="default"/>
+      </w:rPr>
+    </w:lvl>
+    <w:lvl w:ilvl="4" w:tplc="08070003" w:tentative="1">
+      <w:start w:val="1"/>
+      <w:numFmt w:val="bullet"/>
+      <w:lvlText w:val="o"/>
+      <w:lvlJc w:val="left"/>
+      <w:pPr>
+        <w:ind w:left="3600" w:hanging="360"/>
+      </w:pPr>
+      <w:rPr>
+        <w:rFonts w:ascii="Courier New" w:hAnsi="Courier New" w:cs="Courier New" w:hint="default"/>
+      </w:rPr>
+    </w:lvl>
+    <w:lvl w:ilvl="5" w:tplc="08070005" w:tentative="1">
+      <w:start w:val="1"/>
+      <w:numFmt w:val="bullet"/>
+      <w:lvlText w:val=""/>
+      <w:lvlJc w:val="left"/>
+      <w:pPr>
+        <w:ind w:left="4320" w:hanging="360"/>
+      </w:pPr>
+      <w:rPr>
+        <w:rFonts w:ascii="Wingdings" w:hAnsi="Wingdings" w:hint="default"/>
+      </w:rPr>
+    </w:lvl>
+    <w:lvl w:ilvl="6" w:tplc="08070001" w:tentative="1">
+      <w:start w:val="1"/>
+      <w:numFmt w:val="bullet"/>
+      <w:lvlText w:val=""/>
+      <w:lvlJc w:val="left"/>
+      <w:pPr>
+        <w:ind w:left="5040" w:hanging="360"/>
+      </w:pPr>
+      <w:rPr>
+        <w:rFonts w:ascii="Symbol" w:hAnsi="Symbol" w:hint="default"/>
+      </w:rPr>
+    </w:lvl>
+    <w:lvl w:ilvl="7" w:tplc="08070003" w:tentative="1">
+      <w:start w:val="1"/>
+      <w:numFmt w:val="bullet"/>
+      <w:lvlText w:val="o"/>
+      <w:lvlJc w:val="left"/>
+      <w:pPr>
+        <w:ind w:left="5760" w:hanging="360"/>
+      </w:pPr>
+      <w:rPr>
+        <w:rFonts w:ascii="Courier New" w:hAnsi="Courier New" w:cs="Courier New" w:hint="default"/>
+      </w:rPr>
+    </w:lvl>
+    <w:lvl w:ilvl="8" w:tplc="08070005" w:tentative="1">
+      <w:start w:val="1"/>
+      <w:numFmt w:val="bullet"/>
+      <w:lvlText w:val=""/>
+      <w:lvlJc w:val="left"/>
+      <w:pPr>
+        <w:ind w:left="6480" w:hanging="360"/>
+      </w:pPr>
+      <w:rPr>
+        <w:rFonts w:ascii="Wingdings" w:hAnsi="Wingdings" w:hint="default"/>
+      </w:rPr>
+    </w:lvl>
+  </w:abstractNum>
+  <w:abstractNum w:abstractNumId="4" w15:restartNumberingAfterBreak="0">
     <w:nsid w:val="4A3172CE"/>
     <w:multiLevelType w:val="hybridMultilevel"/>
     <w:tmpl w:val="C0C002E2"/>
@@ -2672,7 +2828,7 @@
       </w:rPr>
     </w:lvl>
   </w:abstractNum>
-  <w:abstractNum w:abstractNumId="4" w15:restartNumberingAfterBreak="0">
+  <w:abstractNum w:abstractNumId="5" w15:restartNumberingAfterBreak="0">
     <w:nsid w:val="4E334BB5"/>
     <w:multiLevelType w:val="hybridMultilevel"/>
     <w:tmpl w:val="7808273E"/>
@@ -2784,7 +2940,7 @@
       </w:rPr>
     </w:lvl>
   </w:abstractNum>
-  <w:abstractNum w:abstractNumId="5" w15:restartNumberingAfterBreak="0">
+  <w:abstractNum w:abstractNumId="6" w15:restartNumberingAfterBreak="0">
     <w:nsid w:val="5B935292"/>
     <w:multiLevelType w:val="hybridMultilevel"/>
     <w:tmpl w:val="1366A0B2"/>
@@ -2896,7 +3052,7 @@
       </w:rPr>
     </w:lvl>
   </w:abstractNum>
-  <w:abstractNum w:abstractNumId="6" w15:restartNumberingAfterBreak="0">
+  <w:abstractNum w:abstractNumId="7" w15:restartNumberingAfterBreak="0">
     <w:nsid w:val="5C08790B"/>
     <w:multiLevelType w:val="hybridMultilevel"/>
     <w:tmpl w:val="ED4AB6AE"/>
@@ -3008,17 +3164,129 @@
       </w:rPr>
     </w:lvl>
   </w:abstractNum>
+  <w:abstractNum w:abstractNumId="8" w15:restartNumberingAfterBreak="0">
+    <w:nsid w:val="640E28C5"/>
+    <w:multiLevelType w:val="hybridMultilevel"/>
+    <w:tmpl w:val="6B7029F6"/>
+    <w:lvl w:ilvl="0" w:tplc="1CB24ECC">
+      <w:numFmt w:val="bullet"/>
+      <w:lvlText w:val=""/>
+      <w:lvlJc w:val="left"/>
+      <w:pPr>
+        <w:ind w:left="720" w:hanging="360"/>
+      </w:pPr>
+      <w:rPr>
+        <w:rFonts w:ascii="Wingdings" w:eastAsiaTheme="minorHAnsi" w:hAnsi="Wingdings" w:cstheme="minorBidi" w:hint="default"/>
+      </w:rPr>
+    </w:lvl>
+    <w:lvl w:ilvl="1" w:tplc="08070003" w:tentative="1">
+      <w:start w:val="1"/>
+      <w:numFmt w:val="bullet"/>
+      <w:lvlText w:val="o"/>
+      <w:lvlJc w:val="left"/>
+      <w:pPr>
+        <w:ind w:left="1440" w:hanging="360"/>
+      </w:pPr>
+      <w:rPr>
+        <w:rFonts w:ascii="Courier New" w:hAnsi="Courier New" w:cs="Courier New" w:hint="default"/>
+      </w:rPr>
+    </w:lvl>
+    <w:lvl w:ilvl="2" w:tplc="08070005" w:tentative="1">
+      <w:start w:val="1"/>
+      <w:numFmt w:val="bullet"/>
+      <w:lvlText w:val=""/>
+      <w:lvlJc w:val="left"/>
+      <w:pPr>
+        <w:ind w:left="2160" w:hanging="360"/>
+      </w:pPr>
+      <w:rPr>
+        <w:rFonts w:ascii="Wingdings" w:hAnsi="Wingdings" w:hint="default"/>
+      </w:rPr>
+    </w:lvl>
+    <w:lvl w:ilvl="3" w:tplc="08070001" w:tentative="1">
+      <w:start w:val="1"/>
+      <w:numFmt w:val="bullet"/>
+      <w:lvlText w:val=""/>
+      <w:lvlJc w:val="left"/>
+      <w:pPr>
+        <w:ind w:left="2880" w:hanging="360"/>
+      </w:pPr>
+      <w:rPr>
+        <w:rFonts w:ascii="Symbol" w:hAnsi="Symbol" w:hint="default"/>
+      </w:rPr>
+    </w:lvl>
+    <w:lvl w:ilvl="4" w:tplc="08070003" w:tentative="1">
+      <w:start w:val="1"/>
+      <w:numFmt w:val="bullet"/>
+      <w:lvlText w:val="o"/>
+      <w:lvlJc w:val="left"/>
+      <w:pPr>
+        <w:ind w:left="3600" w:hanging="360"/>
+      </w:pPr>
+      <w:rPr>
+        <w:rFonts w:ascii="Courier New" w:hAnsi="Courier New" w:cs="Courier New" w:hint="default"/>
+      </w:rPr>
+    </w:lvl>
+    <w:lvl w:ilvl="5" w:tplc="08070005" w:tentative="1">
+      <w:start w:val="1"/>
+      <w:numFmt w:val="bullet"/>
+      <w:lvlText w:val=""/>
+      <w:lvlJc w:val="left"/>
+      <w:pPr>
+        <w:ind w:left="4320" w:hanging="360"/>
+      </w:pPr>
+      <w:rPr>
+        <w:rFonts w:ascii="Wingdings" w:hAnsi="Wingdings" w:hint="default"/>
+      </w:rPr>
+    </w:lvl>
+    <w:lvl w:ilvl="6" w:tplc="08070001" w:tentative="1">
+      <w:start w:val="1"/>
+      <w:numFmt w:val="bullet"/>
+      <w:lvlText w:val=""/>
+      <w:lvlJc w:val="left"/>
+      <w:pPr>
+        <w:ind w:left="5040" w:hanging="360"/>
+      </w:pPr>
+      <w:rPr>
+        <w:rFonts w:ascii="Symbol" w:hAnsi="Symbol" w:hint="default"/>
+      </w:rPr>
+    </w:lvl>
+    <w:lvl w:ilvl="7" w:tplc="08070003" w:tentative="1">
+      <w:start w:val="1"/>
+      <w:numFmt w:val="bullet"/>
+      <w:lvlText w:val="o"/>
+      <w:lvlJc w:val="left"/>
+      <w:pPr>
+        <w:ind w:left="5760" w:hanging="360"/>
+      </w:pPr>
+      <w:rPr>
+        <w:rFonts w:ascii="Courier New" w:hAnsi="Courier New" w:cs="Courier New" w:hint="default"/>
+      </w:rPr>
+    </w:lvl>
+    <w:lvl w:ilvl="8" w:tplc="08070005" w:tentative="1">
+      <w:start w:val="1"/>
+      <w:numFmt w:val="bullet"/>
+      <w:lvlText w:val=""/>
+      <w:lvlJc w:val="left"/>
+      <w:pPr>
+        <w:ind w:left="6480" w:hanging="360"/>
+      </w:pPr>
+      <w:rPr>
+        <w:rFonts w:ascii="Wingdings" w:hAnsi="Wingdings" w:hint="default"/>
+      </w:rPr>
+    </w:lvl>
+  </w:abstractNum>
   <w:num w:numId="1">
-    <w:abstractNumId w:val="3"/>
+    <w:abstractNumId w:val="4"/>
   </w:num>
   <w:num w:numId="2">
     <w:abstractNumId w:val="1"/>
   </w:num>
   <w:num w:numId="3">
-    <w:abstractNumId w:val="4"/>
+    <w:abstractNumId w:val="5"/>
   </w:num>
   <w:num w:numId="4">
-    <w:abstractNumId w:val="5"/>
+    <w:abstractNumId w:val="6"/>
   </w:num>
   <w:num w:numId="5">
     <w:abstractNumId w:val="0"/>
@@ -3027,7 +3295,13 @@
     <w:abstractNumId w:val="2"/>
   </w:num>
   <w:num w:numId="7">
-    <w:abstractNumId w:val="6"/>
+    <w:abstractNumId w:val="7"/>
+  </w:num>
+  <w:num w:numId="8">
+    <w:abstractNumId w:val="8"/>
+  </w:num>
+  <w:num w:numId="9">
+    <w:abstractNumId w:val="3"/>
   </w:num>
 </w:numbering>
 </file>

</xml_diff>